<commit_message>
Update Sentiment Analysis Youtube Comment.docx
</commit_message>
<xml_diff>
--- a/Sentiment Analysis Youtube Comment.docx
+++ b/Sentiment Analysis Youtube Comment.docx
@@ -115,7 +115,7 @@
                 <w:szCs w:val="24"/>
                 <w:lang w:val="id-ID"/>
               </w:rPr>
-              <w:t>I</w:t>
+              <w:t>i</w:t>
             </w:r>
           </w:p>
         </w:tc>
@@ -391,7 +391,7 @@
                 <w:color w:val="auto"/>
                 <w:sz w:val="24"/>
                 <w:szCs w:val="24"/>
-                <w:highlight w:val="yellow"/>
+                <w:lang w:val="id-ID"/>
               </w:rPr>
             </w:pPr>
             <w:r>
@@ -400,9 +400,9 @@
                 <w:color w:val="auto"/>
                 <w:sz w:val="24"/>
                 <w:szCs w:val="24"/>
-                <w:highlight w:val="yellow"/>
-              </w:rPr>
-              <w:t>X</w:t>
+                <w:lang w:val="id-ID"/>
+              </w:rPr>
+              <w:t>1</w:t>
             </w:r>
           </w:p>
           <w:p>
@@ -422,9 +422,143 @@
                 <w:color w:val="auto"/>
                 <w:sz w:val="24"/>
                 <w:szCs w:val="24"/>
+                <w:lang w:val="id-ID"/>
+              </w:rPr>
+            </w:pPr>
+            <w:r>
+              <w:rPr>
+                <w:rFonts w:ascii="Times New Roman" w:eastAsia="Times New Roman" w:hAnsi="Times New Roman" w:cs="Times New Roman"/>
+                <w:color w:val="auto"/>
+                <w:sz w:val="24"/>
+                <w:szCs w:val="24"/>
+                <w:lang w:val="id-ID"/>
+              </w:rPr>
+              <w:t>1</w:t>
+            </w:r>
+          </w:p>
+          <w:p>
+            <w:pPr>
+              <w:pStyle w:val="Normal1"/>
+              <w:pBdr>
+                <w:top w:val="nil"/>
+                <w:left w:val="nil"/>
+                <w:bottom w:val="nil"/>
+                <w:right w:val="nil"/>
+                <w:between w:val="nil"/>
+              </w:pBdr>
+              <w:spacing w:line="276" w:lineRule="auto"/>
+              <w:ind w:left="870" w:hanging="888"/>
+              <w:rPr>
+                <w:rFonts w:ascii="Times New Roman" w:eastAsia="Times New Roman" w:hAnsi="Times New Roman" w:cs="Times New Roman"/>
+                <w:color w:val="auto"/>
+                <w:sz w:val="24"/>
+                <w:szCs w:val="24"/>
+                <w:lang w:val="id-ID"/>
+              </w:rPr>
+            </w:pPr>
+            <w:r>
+              <w:rPr>
+                <w:rFonts w:ascii="Times New Roman" w:eastAsia="Times New Roman" w:hAnsi="Times New Roman" w:cs="Times New Roman"/>
+                <w:color w:val="auto"/>
+                <w:sz w:val="24"/>
+                <w:szCs w:val="24"/>
+                <w:lang w:val="id-ID"/>
+              </w:rPr>
+              <w:t>1</w:t>
+            </w:r>
+          </w:p>
+          <w:p>
+            <w:pPr>
+              <w:pStyle w:val="Normal1"/>
+              <w:pBdr>
+                <w:top w:val="nil"/>
+                <w:left w:val="nil"/>
+                <w:bottom w:val="nil"/>
+                <w:right w:val="nil"/>
+                <w:between w:val="nil"/>
+              </w:pBdr>
+              <w:spacing w:line="276" w:lineRule="auto"/>
+              <w:ind w:left="870" w:hanging="888"/>
+              <w:rPr>
+                <w:rFonts w:ascii="Times New Roman" w:eastAsia="Times New Roman" w:hAnsi="Times New Roman" w:cs="Times New Roman"/>
+                <w:color w:val="auto"/>
+                <w:sz w:val="24"/>
+                <w:szCs w:val="24"/>
+                <w:lang w:val="id-ID"/>
+              </w:rPr>
+            </w:pPr>
+            <w:r>
+              <w:rPr>
+                <w:rFonts w:ascii="Times New Roman" w:eastAsia="Times New Roman" w:hAnsi="Times New Roman" w:cs="Times New Roman"/>
+                <w:color w:val="auto"/>
+                <w:sz w:val="24"/>
+                <w:szCs w:val="24"/>
+                <w:lang w:val="id-ID"/>
+              </w:rPr>
+              <w:t>1</w:t>
+            </w:r>
+          </w:p>
+          <w:p>
+            <w:pPr>
+              <w:pStyle w:val="Normal1"/>
+              <w:pBdr>
+                <w:top w:val="nil"/>
+                <w:left w:val="nil"/>
+                <w:bottom w:val="nil"/>
+                <w:right w:val="nil"/>
+                <w:between w:val="nil"/>
+              </w:pBdr>
+              <w:spacing w:line="276" w:lineRule="auto"/>
+              <w:ind w:left="870" w:hanging="888"/>
+              <w:rPr>
+                <w:rFonts w:ascii="Times New Roman" w:eastAsia="Times New Roman" w:hAnsi="Times New Roman" w:cs="Times New Roman"/>
+                <w:color w:val="auto"/>
+                <w:sz w:val="24"/>
+                <w:szCs w:val="24"/>
+                <w:lang w:val="id-ID"/>
+              </w:rPr>
+            </w:pPr>
+            <w:r>
+              <w:rPr>
+                <w:rFonts w:ascii="Times New Roman" w:eastAsia="Times New Roman" w:hAnsi="Times New Roman" w:cs="Times New Roman"/>
+                <w:color w:val="auto"/>
+                <w:sz w:val="24"/>
+                <w:szCs w:val="24"/>
+                <w:lang w:val="id-ID"/>
+              </w:rPr>
+              <w:t>1</w:t>
+            </w:r>
+          </w:p>
+          <w:p>
+            <w:pPr>
+              <w:pStyle w:val="Normal1"/>
+              <w:pBdr>
+                <w:top w:val="nil"/>
+                <w:left w:val="nil"/>
+                <w:bottom w:val="nil"/>
+                <w:right w:val="nil"/>
+                <w:between w:val="nil"/>
+              </w:pBdr>
+              <w:spacing w:line="276" w:lineRule="auto"/>
+              <w:ind w:left="870" w:hanging="888"/>
+              <w:rPr>
+                <w:rFonts w:ascii="Times New Roman" w:eastAsia="Times New Roman" w:hAnsi="Times New Roman" w:cs="Times New Roman"/>
+                <w:color w:val="auto"/>
+                <w:sz w:val="24"/>
+                <w:szCs w:val="24"/>
                 <w:highlight w:val="yellow"/>
               </w:rPr>
             </w:pPr>
+            <w:r>
+              <w:rPr>
+                <w:rFonts w:ascii="Times New Roman" w:eastAsia="Times New Roman" w:hAnsi="Times New Roman" w:cs="Times New Roman"/>
+                <w:color w:val="auto"/>
+                <w:sz w:val="24"/>
+                <w:szCs w:val="24"/>
+                <w:lang w:val="id-ID"/>
+              </w:rPr>
+              <w:t>2</w:t>
+            </w:r>
           </w:p>
         </w:tc>
       </w:tr>
@@ -512,7 +646,7 @@
                 <w:szCs w:val="24"/>
                 <w:lang w:val="id-ID"/>
               </w:rPr>
-              <w:t>YouTube</w:t>
+              <w:t>Sentiment</w:t>
             </w:r>
             <w:proofErr w:type="spellEnd"/>
             <w:r>
@@ -524,8 +658,21 @@
                 <w:szCs w:val="24"/>
                 <w:lang w:val="id-ID"/>
               </w:rPr>
-              <w:t xml:space="preserve"> API</w:t>
-            </w:r>
+              <w:t xml:space="preserve"> </w:t>
+            </w:r>
+            <w:proofErr w:type="spellStart"/>
+            <w:r>
+              <w:rPr>
+                <w:rFonts w:ascii="Times New Roman" w:eastAsia="Times New Roman" w:hAnsi="Times New Roman" w:cs="Times New Roman"/>
+                <w:bCs/>
+                <w:color w:val="auto"/>
+                <w:sz w:val="24"/>
+                <w:szCs w:val="24"/>
+                <w:lang w:val="id-ID"/>
+              </w:rPr>
+              <w:t>Analysis</w:t>
+            </w:r>
+            <w:proofErr w:type="spellEnd"/>
           </w:p>
           <w:p>
             <w:pPr>
@@ -552,6 +699,132 @@
                 <w:lang w:val="id-ID"/>
               </w:rPr>
             </w:pPr>
+            <w:proofErr w:type="spellStart"/>
+            <w:r>
+              <w:rPr>
+                <w:rFonts w:ascii="Times New Roman" w:eastAsia="Times New Roman" w:hAnsi="Times New Roman" w:cs="Times New Roman"/>
+                <w:bCs/>
+                <w:color w:val="auto"/>
+                <w:sz w:val="24"/>
+                <w:szCs w:val="24"/>
+                <w:lang w:val="id-ID"/>
+              </w:rPr>
+              <w:t>YouTube</w:t>
+            </w:r>
+            <w:proofErr w:type="spellEnd"/>
+            <w:r>
+              <w:rPr>
+                <w:rFonts w:ascii="Times New Roman" w:eastAsia="Times New Roman" w:hAnsi="Times New Roman" w:cs="Times New Roman"/>
+                <w:bCs/>
+                <w:color w:val="auto"/>
+                <w:sz w:val="24"/>
+                <w:szCs w:val="24"/>
+                <w:lang w:val="id-ID"/>
+              </w:rPr>
+              <w:t xml:space="preserve"> API</w:t>
+            </w:r>
+          </w:p>
+          <w:p>
+            <w:pPr>
+              <w:pStyle w:val="Normal1"/>
+              <w:numPr>
+                <w:ilvl w:val="0"/>
+                <w:numId w:val="30"/>
+              </w:numPr>
+              <w:pBdr>
+                <w:top w:val="nil"/>
+                <w:left w:val="nil"/>
+                <w:bottom w:val="nil"/>
+                <w:right w:val="nil"/>
+                <w:between w:val="nil"/>
+              </w:pBdr>
+              <w:spacing w:line="276" w:lineRule="auto"/>
+              <w:ind w:left="1014" w:hanging="425"/>
+              <w:rPr>
+                <w:rFonts w:ascii="Times New Roman" w:eastAsia="Times New Roman" w:hAnsi="Times New Roman" w:cs="Times New Roman"/>
+                <w:bCs/>
+                <w:color w:val="auto"/>
+                <w:sz w:val="24"/>
+                <w:szCs w:val="24"/>
+                <w:lang w:val="id-ID"/>
+              </w:rPr>
+            </w:pPr>
+            <w:r>
+              <w:rPr>
+                <w:rFonts w:ascii="Times New Roman" w:eastAsia="Times New Roman" w:hAnsi="Times New Roman" w:cs="Times New Roman"/>
+                <w:bCs/>
+                <w:color w:val="auto"/>
+                <w:sz w:val="24"/>
+                <w:szCs w:val="24"/>
+                <w:lang w:val="id-ID"/>
+              </w:rPr>
+              <w:t>Sentiment140</w:t>
+            </w:r>
+          </w:p>
+          <w:p>
+            <w:pPr>
+              <w:pStyle w:val="Normal1"/>
+              <w:numPr>
+                <w:ilvl w:val="0"/>
+                <w:numId w:val="30"/>
+              </w:numPr>
+              <w:pBdr>
+                <w:top w:val="nil"/>
+                <w:left w:val="nil"/>
+                <w:bottom w:val="nil"/>
+                <w:right w:val="nil"/>
+                <w:between w:val="nil"/>
+              </w:pBdr>
+              <w:spacing w:line="276" w:lineRule="auto"/>
+              <w:ind w:left="1014" w:hanging="425"/>
+              <w:rPr>
+                <w:rFonts w:ascii="Times New Roman" w:eastAsia="Times New Roman" w:hAnsi="Times New Roman" w:cs="Times New Roman"/>
+                <w:bCs/>
+                <w:color w:val="auto"/>
+                <w:sz w:val="24"/>
+                <w:szCs w:val="24"/>
+                <w:lang w:val="id-ID"/>
+              </w:rPr>
+            </w:pPr>
+            <w:proofErr w:type="spellStart"/>
+            <w:r>
+              <w:rPr>
+                <w:rFonts w:ascii="Times New Roman" w:eastAsia="Times New Roman" w:hAnsi="Times New Roman" w:cs="Times New Roman"/>
+                <w:bCs/>
+                <w:color w:val="auto"/>
+                <w:sz w:val="24"/>
+                <w:szCs w:val="24"/>
+                <w:lang w:val="id-ID"/>
+              </w:rPr>
+              <w:t>XGBoost</w:t>
+            </w:r>
+            <w:proofErr w:type="spellEnd"/>
+          </w:p>
+          <w:p>
+            <w:pPr>
+              <w:pStyle w:val="Normal1"/>
+              <w:numPr>
+                <w:ilvl w:val="0"/>
+                <w:numId w:val="30"/>
+              </w:numPr>
+              <w:pBdr>
+                <w:top w:val="nil"/>
+                <w:left w:val="nil"/>
+                <w:bottom w:val="nil"/>
+                <w:right w:val="nil"/>
+                <w:between w:val="nil"/>
+              </w:pBdr>
+              <w:spacing w:line="276" w:lineRule="auto"/>
+              <w:ind w:left="1014" w:hanging="425"/>
+              <w:rPr>
+                <w:rFonts w:ascii="Times New Roman" w:eastAsia="Times New Roman" w:hAnsi="Times New Roman" w:cs="Times New Roman"/>
+                <w:bCs/>
+                <w:color w:val="auto"/>
+                <w:sz w:val="24"/>
+                <w:szCs w:val="24"/>
+                <w:lang w:val="id-ID"/>
+              </w:rPr>
+            </w:pPr>
           </w:p>
         </w:tc>
         <w:tc>
@@ -578,16 +851,6 @@
                 <w:highlight w:val="yellow"/>
               </w:rPr>
             </w:pPr>
-            <w:r>
-              <w:rPr>
-                <w:rFonts w:ascii="Times New Roman" w:eastAsia="Times New Roman" w:hAnsi="Times New Roman" w:cs="Times New Roman"/>
-                <w:color w:val="auto"/>
-                <w:sz w:val="24"/>
-                <w:szCs w:val="24"/>
-                <w:highlight w:val="yellow"/>
-              </w:rPr>
-              <w:t>X</w:t>
-            </w:r>
           </w:p>
         </w:tc>
       </w:tr>
@@ -9846,6 +10109,440 @@
           <w:szCs w:val="24"/>
         </w:rPr>
         <w:t xml:space="preserve"> PELAKSANAAN</w:t>
+      </w:r>
+    </w:p>
+    <w:p>
+      <w:pPr>
+        <w:pStyle w:val="Normal1"/>
+        <w:ind w:left="360" w:firstLine="360"/>
+        <w:jc w:val="both"/>
+        <w:rPr>
+          <w:rFonts w:ascii="Times New Roman" w:eastAsia="Times New Roman" w:hAnsi="Times New Roman" w:cs="Times New Roman"/>
+          <w:bCs/>
+          <w:color w:val="auto"/>
+          <w:sz w:val="24"/>
+          <w:szCs w:val="24"/>
+          <w:lang w:val="id-ID"/>
+        </w:rPr>
+      </w:pPr>
+      <w:r>
+        <w:rPr>
+          <w:rFonts w:ascii="Times New Roman" w:eastAsia="Times New Roman" w:hAnsi="Times New Roman" w:cs="Times New Roman"/>
+          <w:bCs/>
+          <w:color w:val="auto"/>
+          <w:sz w:val="24"/>
+          <w:szCs w:val="24"/>
+          <w:lang w:val="id-ID"/>
+        </w:rPr>
+        <w:t xml:space="preserve">Untuk melakukan </w:t>
+      </w:r>
+      <w:proofErr w:type="spellStart"/>
+      <w:r>
+        <w:rPr>
+          <w:rFonts w:ascii="Times New Roman" w:eastAsia="Times New Roman" w:hAnsi="Times New Roman" w:cs="Times New Roman"/>
+          <w:bCs/>
+          <w:color w:val="auto"/>
+          <w:sz w:val="24"/>
+          <w:szCs w:val="24"/>
+          <w:lang w:val="id-ID"/>
+        </w:rPr>
+        <w:t>sentiment</w:t>
+      </w:r>
+      <w:proofErr w:type="spellEnd"/>
+      <w:r>
+        <w:rPr>
+          <w:rFonts w:ascii="Times New Roman" w:eastAsia="Times New Roman" w:hAnsi="Times New Roman" w:cs="Times New Roman"/>
+          <w:bCs/>
+          <w:color w:val="auto"/>
+          <w:sz w:val="24"/>
+          <w:szCs w:val="24"/>
+          <w:lang w:val="id-ID"/>
+        </w:rPr>
+        <w:t xml:space="preserve"> </w:t>
+      </w:r>
+      <w:proofErr w:type="spellStart"/>
+      <w:r>
+        <w:rPr>
+          <w:rFonts w:ascii="Times New Roman" w:eastAsia="Times New Roman" w:hAnsi="Times New Roman" w:cs="Times New Roman"/>
+          <w:bCs/>
+          <w:color w:val="auto"/>
+          <w:sz w:val="24"/>
+          <w:szCs w:val="24"/>
+          <w:lang w:val="id-ID"/>
+        </w:rPr>
+        <w:t>analysis</w:t>
+      </w:r>
+      <w:proofErr w:type="spellEnd"/>
+      <w:r>
+        <w:rPr>
+          <w:rFonts w:ascii="Times New Roman" w:eastAsia="Times New Roman" w:hAnsi="Times New Roman" w:cs="Times New Roman"/>
+          <w:bCs/>
+          <w:color w:val="auto"/>
+          <w:sz w:val="24"/>
+          <w:szCs w:val="24"/>
+          <w:lang w:val="id-ID"/>
+        </w:rPr>
+        <w:t xml:space="preserve">, hal yang pertama akan kami lakukan adalah membangun model yang baik dari </w:t>
+      </w:r>
+      <w:proofErr w:type="spellStart"/>
+      <w:r>
+        <w:rPr>
+          <w:rFonts w:ascii="Times New Roman" w:eastAsia="Times New Roman" w:hAnsi="Times New Roman" w:cs="Times New Roman"/>
+          <w:bCs/>
+          <w:color w:val="auto"/>
+          <w:sz w:val="24"/>
+          <w:szCs w:val="24"/>
+          <w:lang w:val="id-ID"/>
+        </w:rPr>
+        <w:t>dataset</w:t>
+      </w:r>
+      <w:proofErr w:type="spellEnd"/>
+      <w:r>
+        <w:rPr>
+          <w:rFonts w:ascii="Times New Roman" w:eastAsia="Times New Roman" w:hAnsi="Times New Roman" w:cs="Times New Roman"/>
+          <w:bCs/>
+          <w:color w:val="auto"/>
+          <w:sz w:val="24"/>
+          <w:szCs w:val="24"/>
+          <w:lang w:val="id-ID"/>
+        </w:rPr>
+        <w:t xml:space="preserve"> Sentiment140. Setelah model terbangun dengan baik dan memiliki tingkat akurasi yang tinggi. Kami mulai mengumpulkan data yang akan digunakan dalam melakukan testing model. Setelah data tersebut terkumpul, maka data tersebut akan dilakukan </w:t>
+      </w:r>
+      <w:proofErr w:type="spellStart"/>
+      <w:r>
+        <w:rPr>
+          <w:rFonts w:ascii="Times New Roman" w:eastAsia="Times New Roman" w:hAnsi="Times New Roman" w:cs="Times New Roman"/>
+          <w:bCs/>
+          <w:color w:val="auto"/>
+          <w:sz w:val="24"/>
+          <w:szCs w:val="24"/>
+          <w:lang w:val="id-ID"/>
+        </w:rPr>
+        <w:t>pre-processing</w:t>
+      </w:r>
+      <w:proofErr w:type="spellEnd"/>
+      <w:r>
+        <w:rPr>
+          <w:rFonts w:ascii="Times New Roman" w:eastAsia="Times New Roman" w:hAnsi="Times New Roman" w:cs="Times New Roman"/>
+          <w:bCs/>
+          <w:color w:val="auto"/>
+          <w:sz w:val="24"/>
+          <w:szCs w:val="24"/>
+          <w:lang w:val="id-ID"/>
+        </w:rPr>
+        <w:t xml:space="preserve"> dan </w:t>
+      </w:r>
+      <w:proofErr w:type="spellStart"/>
+      <w:r>
+        <w:rPr>
+          <w:rFonts w:ascii="Times New Roman" w:eastAsia="Times New Roman" w:hAnsi="Times New Roman" w:cs="Times New Roman"/>
+          <w:bCs/>
+          <w:color w:val="auto"/>
+          <w:sz w:val="24"/>
+          <w:szCs w:val="24"/>
+          <w:lang w:val="id-ID"/>
+        </w:rPr>
+        <w:t>cleaning</w:t>
+      </w:r>
+      <w:proofErr w:type="spellEnd"/>
+      <w:r>
+        <w:rPr>
+          <w:rFonts w:ascii="Times New Roman" w:eastAsia="Times New Roman" w:hAnsi="Times New Roman" w:cs="Times New Roman"/>
+          <w:bCs/>
+          <w:color w:val="auto"/>
+          <w:sz w:val="24"/>
+          <w:szCs w:val="24"/>
+          <w:lang w:val="id-ID"/>
+        </w:rPr>
+        <w:t xml:space="preserve"> data. Pada tahap ini, data tersebut akan </w:t>
+      </w:r>
+      <w:proofErr w:type="spellStart"/>
+      <w:r>
+        <w:rPr>
+          <w:rFonts w:ascii="Times New Roman" w:eastAsia="Times New Roman" w:hAnsi="Times New Roman" w:cs="Times New Roman"/>
+          <w:bCs/>
+          <w:color w:val="auto"/>
+          <w:sz w:val="24"/>
+          <w:szCs w:val="24"/>
+          <w:lang w:val="id-ID"/>
+        </w:rPr>
+        <w:t>dibersikan</w:t>
+      </w:r>
+      <w:proofErr w:type="spellEnd"/>
+      <w:r>
+        <w:rPr>
+          <w:rFonts w:ascii="Times New Roman" w:eastAsia="Times New Roman" w:hAnsi="Times New Roman" w:cs="Times New Roman"/>
+          <w:bCs/>
+          <w:color w:val="auto"/>
+          <w:sz w:val="24"/>
+          <w:szCs w:val="24"/>
+          <w:lang w:val="id-ID"/>
+        </w:rPr>
+        <w:t xml:space="preserve"> dari </w:t>
+      </w:r>
+      <w:proofErr w:type="spellStart"/>
+      <w:r>
+        <w:rPr>
+          <w:rFonts w:ascii="Times New Roman" w:eastAsia="Times New Roman" w:hAnsi="Times New Roman" w:cs="Times New Roman"/>
+          <w:bCs/>
+          <w:color w:val="auto"/>
+          <w:sz w:val="24"/>
+          <w:szCs w:val="24"/>
+          <w:lang w:val="id-ID"/>
+        </w:rPr>
+        <w:t>emotikon</w:t>
+      </w:r>
+      <w:proofErr w:type="spellEnd"/>
+      <w:r>
+        <w:rPr>
+          <w:rFonts w:ascii="Times New Roman" w:eastAsia="Times New Roman" w:hAnsi="Times New Roman" w:cs="Times New Roman"/>
+          <w:bCs/>
+          <w:color w:val="auto"/>
+          <w:sz w:val="24"/>
+          <w:szCs w:val="24"/>
+          <w:lang w:val="id-ID"/>
+        </w:rPr>
+        <w:t xml:space="preserve">, </w:t>
+      </w:r>
+      <w:proofErr w:type="spellStart"/>
+      <w:r>
+        <w:rPr>
+          <w:rFonts w:ascii="Times New Roman" w:eastAsia="Times New Roman" w:hAnsi="Times New Roman" w:cs="Times New Roman"/>
+          <w:bCs/>
+          <w:color w:val="auto"/>
+          <w:sz w:val="24"/>
+          <w:szCs w:val="24"/>
+          <w:lang w:val="id-ID"/>
+        </w:rPr>
+        <w:t>url</w:t>
+      </w:r>
+      <w:proofErr w:type="spellEnd"/>
+      <w:r>
+        <w:rPr>
+          <w:rFonts w:ascii="Times New Roman" w:eastAsia="Times New Roman" w:hAnsi="Times New Roman" w:cs="Times New Roman"/>
+          <w:bCs/>
+          <w:color w:val="auto"/>
+          <w:sz w:val="24"/>
+          <w:szCs w:val="24"/>
+          <w:lang w:val="id-ID"/>
+        </w:rPr>
+        <w:t xml:space="preserve">, </w:t>
+      </w:r>
+      <w:proofErr w:type="spellStart"/>
+      <w:r>
+        <w:rPr>
+          <w:rFonts w:ascii="Times New Roman" w:eastAsia="Times New Roman" w:hAnsi="Times New Roman" w:cs="Times New Roman"/>
+          <w:bCs/>
+          <w:color w:val="auto"/>
+          <w:sz w:val="24"/>
+          <w:szCs w:val="24"/>
+          <w:lang w:val="id-ID"/>
+        </w:rPr>
+        <w:t>mention</w:t>
+      </w:r>
+      <w:proofErr w:type="spellEnd"/>
+      <w:r>
+        <w:rPr>
+          <w:rFonts w:ascii="Times New Roman" w:eastAsia="Times New Roman" w:hAnsi="Times New Roman" w:cs="Times New Roman"/>
+          <w:bCs/>
+          <w:color w:val="auto"/>
+          <w:sz w:val="24"/>
+          <w:szCs w:val="24"/>
+          <w:lang w:val="id-ID"/>
+        </w:rPr>
+        <w:t xml:space="preserve"> dan HTML 5 </w:t>
+      </w:r>
+      <w:proofErr w:type="spellStart"/>
+      <w:r>
+        <w:rPr>
+          <w:rFonts w:ascii="Times New Roman" w:eastAsia="Times New Roman" w:hAnsi="Times New Roman" w:cs="Times New Roman"/>
+          <w:bCs/>
+          <w:color w:val="auto"/>
+          <w:sz w:val="24"/>
+          <w:szCs w:val="24"/>
+          <w:lang w:val="id-ID"/>
+        </w:rPr>
+        <w:t>encoder</w:t>
+      </w:r>
+      <w:proofErr w:type="spellEnd"/>
+      <w:r>
+        <w:rPr>
+          <w:rFonts w:ascii="Times New Roman" w:eastAsia="Times New Roman" w:hAnsi="Times New Roman" w:cs="Times New Roman"/>
+          <w:bCs/>
+          <w:color w:val="auto"/>
+          <w:sz w:val="24"/>
+          <w:szCs w:val="24"/>
+          <w:lang w:val="id-ID"/>
+        </w:rPr>
+        <w:t xml:space="preserve">. Setelah data tersebut bersih maka kami akan langsung mengujinya dengan menggunakan model yang sudah di </w:t>
+      </w:r>
+      <w:proofErr w:type="spellStart"/>
+      <w:r>
+        <w:rPr>
+          <w:rFonts w:ascii="Times New Roman" w:eastAsia="Times New Roman" w:hAnsi="Times New Roman" w:cs="Times New Roman"/>
+          <w:bCs/>
+          <w:color w:val="auto"/>
+          <w:sz w:val="24"/>
+          <w:szCs w:val="24"/>
+          <w:lang w:val="id-ID"/>
+        </w:rPr>
+        <w:t>train</w:t>
+      </w:r>
+      <w:proofErr w:type="spellEnd"/>
+      <w:r>
+        <w:rPr>
+          <w:rFonts w:ascii="Times New Roman" w:eastAsia="Times New Roman" w:hAnsi="Times New Roman" w:cs="Times New Roman"/>
+          <w:bCs/>
+          <w:color w:val="auto"/>
+          <w:sz w:val="24"/>
+          <w:szCs w:val="24"/>
+          <w:lang w:val="id-ID"/>
+        </w:rPr>
+        <w:t xml:space="preserve"> dengan </w:t>
+      </w:r>
+      <w:proofErr w:type="spellStart"/>
+      <w:r>
+        <w:rPr>
+          <w:rFonts w:ascii="Times New Roman" w:eastAsia="Times New Roman" w:hAnsi="Times New Roman" w:cs="Times New Roman"/>
+          <w:bCs/>
+          <w:color w:val="auto"/>
+          <w:sz w:val="24"/>
+          <w:szCs w:val="24"/>
+          <w:lang w:val="id-ID"/>
+        </w:rPr>
+        <w:t>mengunakan</w:t>
+      </w:r>
+      <w:proofErr w:type="spellEnd"/>
+      <w:r>
+        <w:rPr>
+          <w:rFonts w:ascii="Times New Roman" w:eastAsia="Times New Roman" w:hAnsi="Times New Roman" w:cs="Times New Roman"/>
+          <w:bCs/>
+          <w:color w:val="auto"/>
+          <w:sz w:val="24"/>
+          <w:szCs w:val="24"/>
+          <w:lang w:val="id-ID"/>
+        </w:rPr>
+        <w:t xml:space="preserve"> Sentiment140. Setelah itu kami akan mengambil beberapa </w:t>
+      </w:r>
+      <w:proofErr w:type="spellStart"/>
+      <w:r>
+        <w:rPr>
+          <w:rFonts w:ascii="Times New Roman" w:eastAsia="Times New Roman" w:hAnsi="Times New Roman" w:cs="Times New Roman"/>
+          <w:bCs/>
+          <w:color w:val="auto"/>
+          <w:sz w:val="24"/>
+          <w:szCs w:val="24"/>
+          <w:lang w:val="id-ID"/>
+        </w:rPr>
+        <w:t>sample</w:t>
+      </w:r>
+      <w:proofErr w:type="spellEnd"/>
+      <w:r>
+        <w:rPr>
+          <w:rFonts w:ascii="Times New Roman" w:eastAsia="Times New Roman" w:hAnsi="Times New Roman" w:cs="Times New Roman"/>
+          <w:bCs/>
+          <w:color w:val="auto"/>
+          <w:sz w:val="24"/>
+          <w:szCs w:val="24"/>
+          <w:lang w:val="id-ID"/>
+        </w:rPr>
+        <w:t xml:space="preserve"> video untuk dilakukan sentimen dan membandingkan hasil sentimen kami dengan fitur </w:t>
+      </w:r>
+      <w:proofErr w:type="spellStart"/>
+      <w:r>
+        <w:rPr>
+          <w:rFonts w:ascii="Times New Roman" w:eastAsia="Times New Roman" w:hAnsi="Times New Roman" w:cs="Times New Roman"/>
+          <w:bCs/>
+          <w:color w:val="auto"/>
+          <w:sz w:val="24"/>
+          <w:szCs w:val="24"/>
+          <w:lang w:val="id-ID"/>
+        </w:rPr>
+        <w:t>like</w:t>
+      </w:r>
+      <w:proofErr w:type="spellEnd"/>
+      <w:r>
+        <w:rPr>
+          <w:rFonts w:ascii="Times New Roman" w:eastAsia="Times New Roman" w:hAnsi="Times New Roman" w:cs="Times New Roman"/>
+          <w:bCs/>
+          <w:color w:val="auto"/>
+          <w:sz w:val="24"/>
+          <w:szCs w:val="24"/>
+          <w:lang w:val="id-ID"/>
+        </w:rPr>
+        <w:t xml:space="preserve"> dan </w:t>
+      </w:r>
+      <w:proofErr w:type="spellStart"/>
+      <w:r>
+        <w:rPr>
+          <w:rFonts w:ascii="Times New Roman" w:eastAsia="Times New Roman" w:hAnsi="Times New Roman" w:cs="Times New Roman"/>
+          <w:bCs/>
+          <w:color w:val="auto"/>
+          <w:sz w:val="24"/>
+          <w:szCs w:val="24"/>
+          <w:lang w:val="id-ID"/>
+        </w:rPr>
+        <w:t>dislike</w:t>
+      </w:r>
+      <w:proofErr w:type="spellEnd"/>
+      <w:r>
+        <w:rPr>
+          <w:rFonts w:ascii="Times New Roman" w:eastAsia="Times New Roman" w:hAnsi="Times New Roman" w:cs="Times New Roman"/>
+          <w:bCs/>
+          <w:color w:val="auto"/>
+          <w:sz w:val="24"/>
+          <w:szCs w:val="24"/>
+          <w:lang w:val="id-ID"/>
+        </w:rPr>
+        <w:t xml:space="preserve"> yang disediakan oleh </w:t>
+      </w:r>
+      <w:proofErr w:type="spellStart"/>
+      <w:r>
+        <w:rPr>
+          <w:rFonts w:ascii="Times New Roman" w:eastAsia="Times New Roman" w:hAnsi="Times New Roman" w:cs="Times New Roman"/>
+          <w:bCs/>
+          <w:color w:val="auto"/>
+          <w:sz w:val="24"/>
+          <w:szCs w:val="24"/>
+          <w:lang w:val="id-ID"/>
+        </w:rPr>
+        <w:t>YouTube</w:t>
+      </w:r>
+      <w:proofErr w:type="spellEnd"/>
+      <w:r>
+        <w:rPr>
+          <w:rFonts w:ascii="Times New Roman" w:eastAsia="Times New Roman" w:hAnsi="Times New Roman" w:cs="Times New Roman"/>
+          <w:bCs/>
+          <w:color w:val="auto"/>
+          <w:sz w:val="24"/>
+          <w:szCs w:val="24"/>
+          <w:lang w:val="id-ID"/>
+        </w:rPr>
+        <w:t xml:space="preserve"> untuk melihat seberapa akurat model yang kami buat dengan fitur yang disediakan oleh </w:t>
+      </w:r>
+      <w:proofErr w:type="spellStart"/>
+      <w:r>
+        <w:rPr>
+          <w:rFonts w:ascii="Times New Roman" w:eastAsia="Times New Roman" w:hAnsi="Times New Roman" w:cs="Times New Roman"/>
+          <w:bCs/>
+          <w:color w:val="auto"/>
+          <w:sz w:val="24"/>
+          <w:szCs w:val="24"/>
+          <w:lang w:val="id-ID"/>
+        </w:rPr>
+        <w:t>YouTube</w:t>
+      </w:r>
+      <w:proofErr w:type="spellEnd"/>
+      <w:r>
+        <w:rPr>
+          <w:rFonts w:ascii="Times New Roman" w:eastAsia="Times New Roman" w:hAnsi="Times New Roman" w:cs="Times New Roman"/>
+          <w:bCs/>
+          <w:color w:val="auto"/>
+          <w:sz w:val="24"/>
+          <w:szCs w:val="24"/>
+          <w:lang w:val="id-ID"/>
+        </w:rPr>
+        <w:t>.</w:t>
       </w:r>
     </w:p>
     <w:p>
@@ -42993,6 +43690,7 @@
   <w:style w:type="character" w:default="1" w:styleId="DefaultParagraphFont">
     <w:name w:val="Default Paragraph Font"/>
     <w:uiPriority w:val="1"/>
+    <w:semiHidden/>
     <w:unhideWhenUsed/>
   </w:style>
   <w:style w:type="table" w:default="1" w:styleId="TableNormal">

</xml_diff>

<commit_message>
update proposal pkm kc
</commit_message>
<xml_diff>
--- a/Sentiment Analysis Youtube Comment.docx
+++ b/Sentiment Analysis Youtube Comment.docx
@@ -1,6 +1,6 @@
 
 <file path=word/document.xml><?xml version="1.0" encoding="utf-8"?>
-<w:document xmlns:wpc="http://schemas.microsoft.com/office/word/2010/wordprocessingCanvas" xmlns:cx="http://schemas.microsoft.com/office/drawing/2014/chartex" xmlns:cx1="http://schemas.microsoft.com/office/drawing/2015/9/8/chartex" xmlns:cx2="http://schemas.microsoft.com/office/drawing/2015/10/21/chartex" xmlns:cx3="http://schemas.microsoft.com/office/drawing/2016/5/9/chartex" xmlns:cx4="http://schemas.microsoft.com/office/drawing/2016/5/10/chartex" xmlns:cx5="http://schemas.microsoft.com/office/drawing/2016/5/11/chartex" xmlns:cx6="http://schemas.microsoft.com/office/drawing/2016/5/12/chartex" xmlns:cx7="http://schemas.microsoft.com/office/drawing/2016/5/13/chartex" xmlns:cx8="http://schemas.microsoft.com/office/drawing/2016/5/14/chartex" xmlns:mc="http://schemas.openxmlformats.org/markup-compatibility/2006" xmlns:aink="http://schemas.microsoft.com/office/drawing/2016/ink" xmlns:am3d="http://schemas.microsoft.com/office/drawing/2017/model3d" xmlns:o="urn:schemas-microsoft-com:office:office" xmlns:r="http://schemas.openxmlformats.org/officeDocument/2006/relationships" xmlns:m="http://schemas.openxmlformats.org/officeDocument/2006/math" xmlns:v="urn:schemas-microsoft-com:vml" xmlns:wp14="http://schemas.microsoft.com/office/word/2010/wordprocessingDrawing" xmlns:wp="http://schemas.openxmlformats.org/drawingml/2006/wordprocessingDrawing" xmlns:w10="urn:schemas-microsoft-com:office:word" xmlns:w="http://schemas.openxmlformats.org/wordprocessingml/2006/main" xmlns:w14="http://schemas.microsoft.com/office/word/2010/wordml" xmlns:w15="http://schemas.microsoft.com/office/word/2012/wordml" xmlns:w16cex="http://schemas.microsoft.com/office/word/2018/wordml/cex" xmlns:w16cid="http://schemas.microsoft.com/office/word/2016/wordml/cid" xmlns:w16="http://schemas.microsoft.com/office/word/2018/wordml" xmlns:w16sdtdh="http://schemas.microsoft.com/office/word/2020/wordml/sdtdatahash" xmlns:w16se="http://schemas.microsoft.com/office/word/2015/wordml/symex" xmlns:wpg="http://schemas.microsoft.com/office/word/2010/wordprocessingGroup" xmlns:wpi="http://schemas.microsoft.com/office/word/2010/wordprocessingInk" xmlns:wne="http://schemas.microsoft.com/office/word/2006/wordml" xmlns:wps="http://schemas.microsoft.com/office/word/2010/wordprocessingShape" mc:Ignorable="w14 w15 w16se w16cid w16 w16cex w16sdtdh wp14">
+<w:document xmlns:wpc="http://schemas.microsoft.com/office/word/2010/wordprocessingCanvas" xmlns:cx="http://schemas.microsoft.com/office/drawing/2014/chartex" xmlns:cx1="http://schemas.microsoft.com/office/drawing/2015/9/8/chartex" xmlns:cx2="http://schemas.microsoft.com/office/drawing/2015/10/21/chartex" xmlns:cx3="http://schemas.microsoft.com/office/drawing/2016/5/9/chartex" xmlns:cx4="http://schemas.microsoft.com/office/drawing/2016/5/10/chartex" xmlns:cx5="http://schemas.microsoft.com/office/drawing/2016/5/11/chartex" xmlns:cx6="http://schemas.microsoft.com/office/drawing/2016/5/12/chartex" xmlns:cx7="http://schemas.microsoft.com/office/drawing/2016/5/13/chartex" xmlns:cx8="http://schemas.microsoft.com/office/drawing/2016/5/14/chartex" xmlns:mc="http://schemas.openxmlformats.org/markup-compatibility/2006" xmlns:aink="http://schemas.microsoft.com/office/drawing/2016/ink" xmlns:am3d="http://schemas.microsoft.com/office/drawing/2017/model3d" xmlns:o="urn:schemas-microsoft-com:office:office" xmlns:r="http://schemas.openxmlformats.org/officeDocument/2006/relationships" xmlns:m="http://schemas.openxmlformats.org/officeDocument/2006/math" xmlns:v="urn:schemas-microsoft-com:vml" xmlns:wp14="http://schemas.microsoft.com/office/word/2010/wordprocessingDrawing" xmlns:wp="http://schemas.openxmlformats.org/drawingml/2006/wordprocessingDrawing" xmlns:w10="urn:schemas-microsoft-com:office:word" xmlns:w="http://schemas.openxmlformats.org/wordprocessingml/2006/main" xmlns:w14="http://schemas.microsoft.com/office/word/2010/wordml" xmlns:w15="http://schemas.microsoft.com/office/word/2012/wordml" xmlns:w16cex="http://schemas.microsoft.com/office/word/2018/wordml/cex" xmlns:w16cid="http://schemas.microsoft.com/office/word/2016/wordml/cid" xmlns:w16="http://schemas.microsoft.com/office/word/2018/wordml" xmlns:w16se="http://schemas.microsoft.com/office/word/2015/wordml/symex" xmlns:wpg="http://schemas.microsoft.com/office/word/2010/wordprocessingGroup" xmlns:wpi="http://schemas.microsoft.com/office/word/2010/wordprocessingInk" xmlns:wne="http://schemas.microsoft.com/office/word/2006/wordml" xmlns:wps="http://schemas.microsoft.com/office/word/2010/wordprocessingShape" mc:Ignorable="w14 w15 w16se w16cid w16 w16cex wp14">
   <w:body>
     <w:p>
       <w:pPr>
@@ -9222,7 +9222,6 @@
                 <w:tag w:val="goog_rdk_0"/>
                 <w:id w:val="-224450093"/>
               </w:sdtPr>
-              <w:sdtEndPr/>
               <w:sdtContent>
                 <w:r>
                   <w:rPr>
@@ -9289,7 +9288,6 @@
                 <w:tag w:val="goog_rdk_0"/>
                 <w:id w:val="933014275"/>
               </w:sdtPr>
-              <w:sdtEndPr/>
               <w:sdtContent>
                 <w:r>
                   <w:rPr>
@@ -9431,7 +9429,6 @@
                 <w:tag w:val="goog_rdk_0"/>
                 <w:id w:val="1145621521"/>
               </w:sdtPr>
-              <w:sdtEndPr/>
               <w:sdtContent>
                 <w:r>
                   <w:rPr>
@@ -9466,7 +9463,6 @@
                 <w:tag w:val="goog_rdk_0"/>
                 <w:id w:val="-247042315"/>
               </w:sdtPr>
-              <w:sdtEndPr/>
               <w:sdtContent>
                 <w:r>
                   <w:rPr>
@@ -9638,7 +9634,6 @@
                 <w:tag w:val="goog_rdk_0"/>
                 <w:id w:val="583273822"/>
               </w:sdtPr>
-              <w:sdtEndPr/>
               <w:sdtContent>
                 <w:r>
                   <w:rPr>
@@ -9673,7 +9668,6 @@
                 <w:tag w:val="goog_rdk_0"/>
                 <w:id w:val="149262177"/>
               </w:sdtPr>
-              <w:sdtEndPr/>
               <w:sdtContent>
                 <w:r>
                   <w:rPr>
@@ -9708,7 +9702,6 @@
                 <w:tag w:val="goog_rdk_0"/>
                 <w:id w:val="-774710634"/>
               </w:sdtPr>
-              <w:sdtEndPr/>
               <w:sdtContent>
                 <w:r>
                   <w:rPr>
@@ -9844,7 +9837,6 @@
                 <w:tag w:val="goog_rdk_0"/>
                 <w:id w:val="-265155955"/>
               </w:sdtPr>
-              <w:sdtEndPr/>
               <w:sdtContent>
                 <w:r>
                   <w:rPr>
@@ -9879,7 +9871,6 @@
                 <w:tag w:val="goog_rdk_0"/>
                 <w:id w:val="2011402730"/>
               </w:sdtPr>
-              <w:sdtEndPr/>
               <w:sdtContent>
                 <w:r>
                   <w:rPr>
@@ -9914,7 +9905,6 @@
                 <w:tag w:val="goog_rdk_0"/>
                 <w:id w:val="-710645039"/>
               </w:sdtPr>
-              <w:sdtEndPr/>
               <w:sdtContent>
                 <w:r>
                   <w:rPr>
@@ -10002,7 +9992,6 @@
                 <w:tag w:val="goog_rdk_0"/>
                 <w:id w:val="1810441929"/>
               </w:sdtPr>
-              <w:sdtEndPr/>
               <w:sdtContent>
                 <w:r>
                   <w:rPr>
@@ -10037,7 +10026,6 @@
                 <w:tag w:val="goog_rdk_0"/>
                 <w:id w:val="-906144878"/>
               </w:sdtPr>
-              <w:sdtEndPr/>
               <w:sdtContent>
                 <w:r>
                   <w:rPr>
@@ -10072,7 +10060,6 @@
                 <w:tag w:val="goog_rdk_0"/>
                 <w:id w:val="-1442532173"/>
               </w:sdtPr>
-              <w:sdtEndPr/>
               <w:sdtContent>
                 <w:r>
                   <w:rPr>
@@ -10107,7 +10094,6 @@
                 <w:tag w:val="goog_rdk_0"/>
                 <w:id w:val="-503207241"/>
               </w:sdtPr>
-              <w:sdtEndPr/>
               <w:sdtContent>
                 <w:r>
                   <w:rPr>
@@ -10142,7 +10128,6 @@
                 <w:tag w:val="goog_rdk_0"/>
                 <w:id w:val="1660726215"/>
               </w:sdtPr>
-              <w:sdtEndPr/>
               <w:sdtContent>
                 <w:r>
                   <w:rPr>
@@ -10264,7 +10249,6 @@
                 <w:tag w:val="goog_rdk_0"/>
                 <w:id w:val="-2096924721"/>
               </w:sdtPr>
-              <w:sdtEndPr/>
               <w:sdtContent>
                 <w:r>
                   <w:rPr>
@@ -10299,7 +10283,6 @@
                 <w:tag w:val="goog_rdk_0"/>
                 <w:id w:val="-790132972"/>
               </w:sdtPr>
-              <w:sdtEndPr/>
               <w:sdtContent>
                 <w:r>
                   <w:rPr>
@@ -10334,7 +10317,6 @@
                 <w:tag w:val="goog_rdk_0"/>
                 <w:id w:val="-660776975"/>
               </w:sdtPr>
-              <w:sdtEndPr/>
               <w:sdtContent>
                 <w:r>
                   <w:rPr>
@@ -10369,7 +10351,6 @@
                 <w:tag w:val="goog_rdk_0"/>
                 <w:id w:val="280541662"/>
               </w:sdtPr>
-              <w:sdtEndPr/>
               <w:sdtContent>
                 <w:r>
                   <w:rPr>
@@ -10404,7 +10385,6 @@
                 <w:tag w:val="goog_rdk_0"/>
                 <w:id w:val="2141922981"/>
               </w:sdtPr>
-              <w:sdtEndPr/>
               <w:sdtContent>
                 <w:r>
                   <w:rPr>
@@ -10560,7 +10540,6 @@
                 <w:tag w:val="goog_rdk_0"/>
                 <w:id w:val="-1937981304"/>
               </w:sdtPr>
-              <w:sdtEndPr/>
               <w:sdtContent>
                 <w:r>
                   <w:rPr>
@@ -10800,7 +10779,6 @@
                 <w:tag w:val="goog_rdk_0"/>
                 <w:id w:val="1335487818"/>
               </w:sdtPr>
-              <w:sdtEndPr/>
               <w:sdtContent>
                 <w:r>
                   <w:rPr>
@@ -13462,6 +13440,14 @@
                 <w:szCs w:val="24"/>
               </w:rPr>
             </w:pPr>
+            <w:r>
+              <w:rPr>
+                <w:rFonts w:ascii="Times New Roman" w:eastAsia="Times New Roman" w:hAnsi="Times New Roman" w:cs="Times New Roman"/>
+                <w:sz w:val="24"/>
+                <w:szCs w:val="24"/>
+              </w:rPr>
+              <w:t>Billy Kurniawan</w:t>
+            </w:r>
           </w:p>
         </w:tc>
       </w:tr>
@@ -13636,6 +13622,14 @@
                 <w:szCs w:val="24"/>
               </w:rPr>
             </w:pPr>
+            <w:r>
+              <w:rPr>
+                <w:rFonts w:ascii="Times New Roman" w:eastAsia="Times New Roman" w:hAnsi="Times New Roman" w:cs="Times New Roman"/>
+                <w:sz w:val="24"/>
+                <w:szCs w:val="24"/>
+              </w:rPr>
+              <w:t>Computer Science</w:t>
+            </w:r>
           </w:p>
         </w:tc>
       </w:tr>
@@ -13699,6 +13693,14 @@
                 <w:szCs w:val="24"/>
               </w:rPr>
             </w:pPr>
+            <w:r>
+              <w:rPr>
+                <w:rFonts w:ascii="Times New Roman" w:eastAsia="Times New Roman" w:hAnsi="Times New Roman" w:cs="Times New Roman"/>
+                <w:sz w:val="24"/>
+                <w:szCs w:val="24"/>
+              </w:rPr>
+              <w:t>2301937015</w:t>
+            </w:r>
           </w:p>
         </w:tc>
       </w:tr>
@@ -13790,6 +13792,32 @@
                 <w:szCs w:val="24"/>
               </w:rPr>
             </w:pPr>
+            <w:r>
+              <w:rPr>
+                <w:rFonts w:ascii="Times New Roman" w:eastAsia="Times New Roman" w:hAnsi="Times New Roman" w:cs="Times New Roman"/>
+                <w:sz w:val="24"/>
+                <w:szCs w:val="24"/>
+              </w:rPr>
+              <w:t xml:space="preserve">Bekasi, 10 </w:t>
+            </w:r>
+            <w:proofErr w:type="spellStart"/>
+            <w:r>
+              <w:rPr>
+                <w:rFonts w:ascii="Times New Roman" w:eastAsia="Times New Roman" w:hAnsi="Times New Roman" w:cs="Times New Roman"/>
+                <w:sz w:val="24"/>
+                <w:szCs w:val="24"/>
+              </w:rPr>
+              <w:t>Agustus</w:t>
+            </w:r>
+            <w:proofErr w:type="spellEnd"/>
+            <w:r>
+              <w:rPr>
+                <w:rFonts w:ascii="Times New Roman" w:eastAsia="Times New Roman" w:hAnsi="Times New Roman" w:cs="Times New Roman"/>
+                <w:sz w:val="24"/>
+                <w:szCs w:val="24"/>
+              </w:rPr>
+              <w:t xml:space="preserve"> 2001</w:t>
+            </w:r>
           </w:p>
         </w:tc>
       </w:tr>
@@ -13861,6 +13889,14 @@
                 <w:szCs w:val="24"/>
               </w:rPr>
             </w:pPr>
+            <w:r>
+              <w:rPr>
+                <w:rFonts w:ascii="Times New Roman" w:eastAsia="Times New Roman" w:hAnsi="Times New Roman" w:cs="Times New Roman"/>
+                <w:sz w:val="24"/>
+                <w:szCs w:val="24"/>
+              </w:rPr>
+              <w:t>billyk079@gmail.com</w:t>
+            </w:r>
           </w:p>
         </w:tc>
       </w:tr>
@@ -13952,6 +13988,14 @@
                 <w:szCs w:val="24"/>
               </w:rPr>
             </w:pPr>
+            <w:r>
+              <w:rPr>
+                <w:rFonts w:ascii="Times New Roman" w:eastAsia="Times New Roman" w:hAnsi="Times New Roman" w:cs="Times New Roman"/>
+                <w:sz w:val="24"/>
+                <w:szCs w:val="24"/>
+              </w:rPr>
+              <w:t>087832225913</w:t>
+            </w:r>
           </w:p>
         </w:tc>
       </w:tr>
@@ -14020,7 +14064,27 @@
           <w:sz w:val="24"/>
           <w:szCs w:val="24"/>
         </w:rPr>
-        <w:t xml:space="preserve"> Yang Sedang/</w:t>
+        <w:t xml:space="preserve"> Yang </w:t>
+      </w:r>
+      <w:proofErr w:type="spellStart"/>
+      <w:r>
+        <w:rPr>
+          <w:rFonts w:ascii="Times New Roman" w:hAnsi="Times New Roman" w:cs="Times New Roman"/>
+          <w:b/>
+          <w:sz w:val="24"/>
+          <w:szCs w:val="24"/>
+        </w:rPr>
+        <w:t>Sedang</w:t>
+      </w:r>
+      <w:proofErr w:type="spellEnd"/>
+      <w:r>
+        <w:rPr>
+          <w:rFonts w:ascii="Times New Roman" w:hAnsi="Times New Roman" w:cs="Times New Roman"/>
+          <w:b/>
+          <w:sz w:val="24"/>
+          <w:szCs w:val="24"/>
+        </w:rPr>
+        <w:t>/</w:t>
       </w:r>
       <w:proofErr w:type="spellStart"/>
       <w:r>
@@ -14284,6 +14348,14 @@
                 <w:szCs w:val="24"/>
               </w:rPr>
             </w:pPr>
+            <w:r>
+              <w:rPr>
+                <w:rFonts w:ascii="Times New Roman" w:hAnsi="Times New Roman" w:cs="Times New Roman"/>
+                <w:sz w:val="24"/>
+                <w:szCs w:val="24"/>
+              </w:rPr>
+              <w:t>-</w:t>
+            </w:r>
           </w:p>
         </w:tc>
         <w:tc>
@@ -14303,6 +14375,14 @@
                 <w:szCs w:val="24"/>
               </w:rPr>
             </w:pPr>
+            <w:r>
+              <w:rPr>
+                <w:rFonts w:ascii="Times New Roman" w:hAnsi="Times New Roman" w:cs="Times New Roman"/>
+                <w:sz w:val="24"/>
+                <w:szCs w:val="24"/>
+              </w:rPr>
+              <w:t>-</w:t>
+            </w:r>
           </w:p>
         </w:tc>
         <w:tc>
@@ -14322,6 +14402,14 @@
                 <w:szCs w:val="24"/>
               </w:rPr>
             </w:pPr>
+            <w:r>
+              <w:rPr>
+                <w:rFonts w:ascii="Times New Roman" w:hAnsi="Times New Roman" w:cs="Times New Roman"/>
+                <w:sz w:val="24"/>
+                <w:szCs w:val="24"/>
+              </w:rPr>
+              <w:t>-</w:t>
+            </w:r>
           </w:p>
         </w:tc>
       </w:tr>
@@ -14789,6 +14877,14 @@
                 <w:szCs w:val="24"/>
               </w:rPr>
             </w:pPr>
+            <w:r>
+              <w:rPr>
+                <w:rFonts w:ascii="Times New Roman" w:eastAsia="Times New Roman" w:hAnsi="Times New Roman" w:cs="Times New Roman"/>
+                <w:sz w:val="24"/>
+                <w:szCs w:val="24"/>
+              </w:rPr>
+              <w:t>-</w:t>
+            </w:r>
           </w:p>
         </w:tc>
         <w:tc>
@@ -14804,6 +14900,14 @@
                 <w:szCs w:val="24"/>
               </w:rPr>
             </w:pPr>
+            <w:r>
+              <w:rPr>
+                <w:rFonts w:ascii="Times New Roman" w:eastAsia="Times New Roman" w:hAnsi="Times New Roman" w:cs="Times New Roman"/>
+                <w:sz w:val="24"/>
+                <w:szCs w:val="24"/>
+              </w:rPr>
+              <w:t>-</w:t>
+            </w:r>
           </w:p>
         </w:tc>
         <w:tc>
@@ -14819,6 +14923,14 @@
                 <w:szCs w:val="24"/>
               </w:rPr>
             </w:pPr>
+            <w:r>
+              <w:rPr>
+                <w:rFonts w:ascii="Times New Roman" w:eastAsia="Times New Roman" w:hAnsi="Times New Roman" w:cs="Times New Roman"/>
+                <w:sz w:val="24"/>
+                <w:szCs w:val="24"/>
+              </w:rPr>
+              <w:t>-</w:t>
+            </w:r>
           </w:p>
         </w:tc>
       </w:tr>
@@ -15712,26 +15824,65 @@
           <w:rFonts w:ascii="Times New Roman" w:eastAsia="Times New Roman" w:hAnsi="Times New Roman" w:cs="Times New Roman"/>
           <w:sz w:val="24"/>
           <w:szCs w:val="24"/>
-          <w:highlight w:val="yellow"/>
-        </w:rPr>
-      </w:pPr>
-      <w:r>
-        <w:rPr>
-          <w:rFonts w:ascii="Times New Roman" w:eastAsia="Times New Roman" w:hAnsi="Times New Roman" w:cs="Times New Roman"/>
-          <w:sz w:val="24"/>
-          <w:szCs w:val="24"/>
-          <w:highlight w:val="yellow"/>
-        </w:rPr>
-        <w:t>Kota</w:t>
-      </w:r>
-      <w:r>
-        <w:rPr>
-          <w:rFonts w:ascii="Times New Roman" w:eastAsia="Times New Roman" w:hAnsi="Times New Roman" w:cs="Times New Roman"/>
-          <w:sz w:val="24"/>
-          <w:szCs w:val="24"/>
-          <w:highlight w:val="yellow"/>
-        </w:rPr>
-        <w:t>, dd – mm -  2020</w:t>
+        </w:rPr>
+      </w:pPr>
+      <w:r>
+        <w:rPr>
+          <w:rFonts w:ascii="Times New Roman" w:eastAsia="Times New Roman" w:hAnsi="Times New Roman" w:cs="Times New Roman"/>
+          <w:sz w:val="24"/>
+          <w:szCs w:val="24"/>
+        </w:rPr>
+        <w:t>Bekasi</w:t>
+      </w:r>
+      <w:r>
+        <w:rPr>
+          <w:rFonts w:ascii="Times New Roman" w:eastAsia="Times New Roman" w:hAnsi="Times New Roman" w:cs="Times New Roman"/>
+          <w:sz w:val="24"/>
+          <w:szCs w:val="24"/>
+        </w:rPr>
+        <w:t xml:space="preserve">, </w:t>
+      </w:r>
+      <w:r>
+        <w:rPr>
+          <w:rFonts w:ascii="Times New Roman" w:eastAsia="Times New Roman" w:hAnsi="Times New Roman" w:cs="Times New Roman"/>
+          <w:sz w:val="24"/>
+          <w:szCs w:val="24"/>
+        </w:rPr>
+        <w:t>16</w:t>
+      </w:r>
+      <w:r>
+        <w:rPr>
+          <w:rFonts w:ascii="Times New Roman" w:eastAsia="Times New Roman" w:hAnsi="Times New Roman" w:cs="Times New Roman"/>
+          <w:sz w:val="24"/>
+          <w:szCs w:val="24"/>
+        </w:rPr>
+        <w:t xml:space="preserve"> – </w:t>
+      </w:r>
+      <w:proofErr w:type="spellStart"/>
+      <w:r>
+        <w:rPr>
+          <w:rFonts w:ascii="Times New Roman" w:eastAsia="Times New Roman" w:hAnsi="Times New Roman" w:cs="Times New Roman"/>
+          <w:sz w:val="24"/>
+          <w:szCs w:val="24"/>
+        </w:rPr>
+        <w:t>Juni</w:t>
+      </w:r>
+      <w:proofErr w:type="spellEnd"/>
+      <w:r>
+        <w:rPr>
+          <w:rFonts w:ascii="Times New Roman" w:eastAsia="Times New Roman" w:hAnsi="Times New Roman" w:cs="Times New Roman"/>
+          <w:sz w:val="24"/>
+          <w:szCs w:val="24"/>
+        </w:rPr>
+        <w:t xml:space="preserve"> -  202</w:t>
+      </w:r>
+      <w:r>
+        <w:rPr>
+          <w:rFonts w:ascii="Times New Roman" w:eastAsia="Times New Roman" w:hAnsi="Times New Roman" w:cs="Times New Roman"/>
+          <w:sz w:val="24"/>
+          <w:szCs w:val="24"/>
+        </w:rPr>
+        <w:t>1</w:t>
       </w:r>
     </w:p>
     <w:p>
@@ -15771,45 +15922,78 @@
           <w:rFonts w:ascii="Times New Roman" w:eastAsia="Times New Roman" w:hAnsi="Times New Roman" w:cs="Times New Roman"/>
           <w:sz w:val="24"/>
           <w:szCs w:val="24"/>
-          <w:highlight w:val="yellow"/>
         </w:rPr>
       </w:pPr>
     </w:p>
     <w:p>
       <w:pPr>
-        <w:ind w:left="5103"/>
+        <w:ind w:left="3600" w:firstLine="720"/>
         <w:jc w:val="both"/>
         <w:rPr>
           <w:rFonts w:ascii="Times New Roman" w:eastAsia="Times New Roman" w:hAnsi="Times New Roman" w:cs="Times New Roman"/>
           <w:sz w:val="24"/>
           <w:szCs w:val="24"/>
-          <w:highlight w:val="yellow"/>
-        </w:rPr>
-      </w:pPr>
-      <w:r>
-        <w:rPr>
-          <w:rFonts w:ascii="Times New Roman" w:eastAsia="Times New Roman" w:hAnsi="Times New Roman" w:cs="Times New Roman"/>
-          <w:sz w:val="24"/>
-          <w:szCs w:val="24"/>
-          <w:highlight w:val="yellow"/>
-        </w:rPr>
-        <w:t>TTD</w:t>
+        </w:rPr>
+      </w:pPr>
+      <w:r>
+        <w:rPr>
+          <w:rFonts w:ascii="Times New Roman" w:eastAsia="Times New Roman" w:hAnsi="Times New Roman" w:cs="Times New Roman"/>
+          <w:noProof/>
+          <w:sz w:val="24"/>
+          <w:szCs w:val="24"/>
+        </w:rPr>
+        <w:drawing>
+          <wp:inline distT="0" distB="0" distL="0" distR="0" wp14:anchorId="03929C4A" wp14:editId="750E4FBF">
+            <wp:extent cx="1534068" cy="1171575"/>
+            <wp:effectExtent l="0" t="0" r="9525" b="0"/>
+            <wp:docPr id="2" name="Picture 2"/>
+            <wp:cNvGraphicFramePr>
+              <a:graphicFrameLocks xmlns:a="http://schemas.openxmlformats.org/drawingml/2006/main" noChangeAspect="1"/>
+            </wp:cNvGraphicFramePr>
+            <a:graphic xmlns:a="http://schemas.openxmlformats.org/drawingml/2006/main">
+              <a:graphicData uri="http://schemas.openxmlformats.org/drawingml/2006/picture">
+                <pic:pic xmlns:pic="http://schemas.openxmlformats.org/drawingml/2006/picture">
+                  <pic:nvPicPr>
+                    <pic:cNvPr id="0" name="Picture 1"/>
+                    <pic:cNvPicPr>
+                      <a:picLocks noChangeAspect="1" noChangeArrowheads="1"/>
+                    </pic:cNvPicPr>
+                  </pic:nvPicPr>
+                  <pic:blipFill>
+                    <a:blip r:embed="rId17" cstate="print">
+                      <a:extLst>
+                        <a:ext uri="{28A0092B-C50C-407E-A947-70E740481C1C}">
+                          <a14:useLocalDpi xmlns:a14="http://schemas.microsoft.com/office/drawing/2010/main" val="0"/>
+                        </a:ext>
+                      </a:extLst>
+                    </a:blip>
+                    <a:srcRect/>
+                    <a:stretch>
+                      <a:fillRect/>
+                    </a:stretch>
+                  </pic:blipFill>
+                  <pic:spPr bwMode="auto">
+                    <a:xfrm>
+                      <a:off x="0" y="0"/>
+                      <a:ext cx="1553612" cy="1186501"/>
+                    </a:xfrm>
+                    <a:prstGeom prst="rect">
+                      <a:avLst/>
+                    </a:prstGeom>
+                    <a:noFill/>
+                    <a:ln>
+                      <a:noFill/>
+                    </a:ln>
+                  </pic:spPr>
+                </pic:pic>
+              </a:graphicData>
+            </a:graphic>
+          </wp:inline>
+        </w:drawing>
       </w:r>
     </w:p>
     <w:p>
       <w:pPr>
-        <w:ind w:left="5103"/>
-        <w:jc w:val="both"/>
-        <w:rPr>
-          <w:rFonts w:ascii="Times New Roman" w:eastAsia="Times New Roman" w:hAnsi="Times New Roman" w:cs="Times New Roman"/>
-          <w:sz w:val="24"/>
-          <w:szCs w:val="24"/>
-          <w:highlight w:val="yellow"/>
-        </w:rPr>
-      </w:pPr>
-    </w:p>
-    <w:p>
-      <w:pPr>
         <w:ind w:left="4100" w:firstLine="720"/>
         <w:jc w:val="both"/>
         <w:rPr>
@@ -15823,38 +16007,8 @@
           <w:rFonts w:ascii="Times New Roman" w:eastAsia="Times New Roman" w:hAnsi="Times New Roman" w:cs="Times New Roman"/>
           <w:sz w:val="24"/>
           <w:szCs w:val="24"/>
-          <w:highlight w:val="yellow"/>
-        </w:rPr>
-        <w:t>(Nama</w:t>
-      </w:r>
-      <w:r>
-        <w:rPr>
-          <w:rFonts w:ascii="Times New Roman" w:eastAsia="Times New Roman" w:hAnsi="Times New Roman" w:cs="Times New Roman"/>
-          <w:sz w:val="24"/>
-          <w:szCs w:val="24"/>
-          <w:highlight w:val="yellow"/>
-        </w:rPr>
-        <w:t xml:space="preserve"> </w:t>
-      </w:r>
-      <w:proofErr w:type="spellStart"/>
-      <w:r>
-        <w:rPr>
-          <w:rFonts w:ascii="Times New Roman" w:eastAsia="Times New Roman" w:hAnsi="Times New Roman" w:cs="Times New Roman"/>
-          <w:sz w:val="24"/>
-          <w:szCs w:val="24"/>
-          <w:highlight w:val="yellow"/>
-        </w:rPr>
-        <w:t>Lengkap</w:t>
-      </w:r>
-      <w:proofErr w:type="spellEnd"/>
-      <w:r>
-        <w:rPr>
-          <w:rFonts w:ascii="Times New Roman" w:eastAsia="Times New Roman" w:hAnsi="Times New Roman" w:cs="Times New Roman"/>
-          <w:sz w:val="24"/>
-          <w:szCs w:val="24"/>
-          <w:highlight w:val="yellow"/>
-        </w:rPr>
-        <w:t>)</w:t>
+        </w:rPr>
+        <w:t>Billy Kurniawan</w:t>
       </w:r>
     </w:p>
     <w:p>
@@ -16525,7 +16679,7 @@
                 <w:lang w:val="id-ID"/>
               </w:rPr>
             </w:pPr>
-            <w:hyperlink r:id="rId17" w:history="1">
+            <w:hyperlink r:id="rId18" w:history="1">
               <w:r>
                 <w:rPr>
                   <w:rStyle w:val="Hyperlink"/>
@@ -16705,7 +16859,27 @@
           <w:sz w:val="24"/>
           <w:szCs w:val="24"/>
         </w:rPr>
-        <w:t xml:space="preserve"> Yang Sedang/</w:t>
+        <w:t xml:space="preserve"> Yang </w:t>
+      </w:r>
+      <w:proofErr w:type="spellStart"/>
+      <w:r>
+        <w:rPr>
+          <w:rFonts w:ascii="Times New Roman" w:hAnsi="Times New Roman" w:cs="Times New Roman"/>
+          <w:b/>
+          <w:sz w:val="24"/>
+          <w:szCs w:val="24"/>
+        </w:rPr>
+        <w:t>Sedang</w:t>
+      </w:r>
+      <w:proofErr w:type="spellEnd"/>
+      <w:r>
+        <w:rPr>
+          <w:rFonts w:ascii="Times New Roman" w:hAnsi="Times New Roman" w:cs="Times New Roman"/>
+          <w:b/>
+          <w:sz w:val="24"/>
+          <w:szCs w:val="24"/>
+        </w:rPr>
+        <w:t>/</w:t>
       </w:r>
       <w:proofErr w:type="spellStart"/>
       <w:r>
@@ -18423,7 +18597,7 @@
                     <pic:cNvPicPr preferRelativeResize="0"/>
                   </pic:nvPicPr>
                   <pic:blipFill>
-                    <a:blip r:embed="rId18"/>
+                    <a:blip r:embed="rId19"/>
                     <a:srcRect/>
                     <a:stretch>
                       <a:fillRect/>
@@ -19294,7 +19468,27 @@
           <w:sz w:val="24"/>
           <w:szCs w:val="24"/>
         </w:rPr>
-        <w:t xml:space="preserve"> Yang Sedang/</w:t>
+        <w:t xml:space="preserve"> Yang </w:t>
+      </w:r>
+      <w:proofErr w:type="spellStart"/>
+      <w:r>
+        <w:rPr>
+          <w:rFonts w:ascii="Times New Roman" w:hAnsi="Times New Roman" w:cs="Times New Roman"/>
+          <w:b/>
+          <w:sz w:val="24"/>
+          <w:szCs w:val="24"/>
+        </w:rPr>
+        <w:t>Sedang</w:t>
+      </w:r>
+      <w:proofErr w:type="spellEnd"/>
+      <w:r>
+        <w:rPr>
+          <w:rFonts w:ascii="Times New Roman" w:hAnsi="Times New Roman" w:cs="Times New Roman"/>
+          <w:b/>
+          <w:sz w:val="24"/>
+          <w:szCs w:val="24"/>
+        </w:rPr>
+        <w:t>/</w:t>
       </w:r>
       <w:proofErr w:type="spellStart"/>
       <w:r>
@@ -21418,6 +21612,38 @@
                 <w:szCs w:val="24"/>
               </w:rPr>
             </w:pPr>
+            <w:r>
+              <w:rPr>
+                <w:rFonts w:ascii="Times New Roman" w:hAnsi="Times New Roman" w:cs="Times New Roman"/>
+                <w:bCs/>
+                <w:sz w:val="24"/>
+                <w:szCs w:val="24"/>
+                <w:lang w:val="id-ID"/>
+              </w:rPr>
+              <w:t xml:space="preserve">Dr. </w:t>
+            </w:r>
+            <w:proofErr w:type="spellStart"/>
+            <w:r>
+              <w:rPr>
+                <w:rFonts w:ascii="Times New Roman" w:hAnsi="Times New Roman" w:cs="Times New Roman"/>
+                <w:bCs/>
+                <w:sz w:val="24"/>
+                <w:szCs w:val="24"/>
+                <w:lang w:val="id-ID"/>
+              </w:rPr>
+              <w:t>Derwin</w:t>
+            </w:r>
+            <w:proofErr w:type="spellEnd"/>
+            <w:r>
+              <w:rPr>
+                <w:rFonts w:ascii="Times New Roman" w:hAnsi="Times New Roman" w:cs="Times New Roman"/>
+                <w:bCs/>
+                <w:sz w:val="24"/>
+                <w:szCs w:val="24"/>
+                <w:lang w:val="id-ID"/>
+              </w:rPr>
+              <w:t xml:space="preserve"> Suhartono, S.Kom., M.T.I.</w:t>
+            </w:r>
           </w:p>
         </w:tc>
       </w:tr>
@@ -21510,6 +21736,16 @@
                 <w:szCs w:val="24"/>
               </w:rPr>
             </w:pPr>
+            <w:proofErr w:type="spellStart"/>
+            <w:r>
+              <w:rPr>
+                <w:rFonts w:ascii="Times New Roman" w:hAnsi="Times New Roman" w:cs="Times New Roman"/>
+                <w:sz w:val="24"/>
+                <w:szCs w:val="24"/>
+              </w:rPr>
+              <w:t>Laki-Laki</w:t>
+            </w:r>
+            <w:proofErr w:type="spellEnd"/>
           </w:p>
         </w:tc>
       </w:tr>
@@ -21592,6 +21828,40 @@
                 <w:szCs w:val="24"/>
               </w:rPr>
             </w:pPr>
+            <w:proofErr w:type="spellStart"/>
+            <w:r>
+              <w:rPr>
+                <w:rFonts w:ascii="Times New Roman" w:hAnsi="Times New Roman" w:cs="Times New Roman"/>
+                <w:bCs/>
+                <w:sz w:val="24"/>
+                <w:szCs w:val="24"/>
+                <w:lang w:val="id-ID"/>
+              </w:rPr>
+              <w:t>Computer</w:t>
+            </w:r>
+            <w:proofErr w:type="spellEnd"/>
+            <w:r>
+              <w:rPr>
+                <w:rFonts w:ascii="Times New Roman" w:hAnsi="Times New Roman" w:cs="Times New Roman"/>
+                <w:bCs/>
+                <w:sz w:val="24"/>
+                <w:szCs w:val="24"/>
+                <w:lang w:val="id-ID"/>
+              </w:rPr>
+              <w:t xml:space="preserve"> </w:t>
+            </w:r>
+            <w:proofErr w:type="spellStart"/>
+            <w:r>
+              <w:rPr>
+                <w:rFonts w:ascii="Times New Roman" w:hAnsi="Times New Roman" w:cs="Times New Roman"/>
+                <w:bCs/>
+                <w:sz w:val="24"/>
+                <w:szCs w:val="24"/>
+                <w:lang w:val="id-ID"/>
+              </w:rPr>
+              <w:t>Science</w:t>
+            </w:r>
+            <w:proofErr w:type="spellEnd"/>
           </w:p>
         </w:tc>
       </w:tr>
@@ -21664,6 +21934,15 @@
                 <w:szCs w:val="24"/>
               </w:rPr>
             </w:pPr>
+            <w:r>
+              <w:rPr>
+                <w:rFonts w:ascii="Times New Roman" w:hAnsi="Times New Roman" w:cs="Times New Roman"/>
+                <w:sz w:val="24"/>
+                <w:szCs w:val="24"/>
+                <w:lang w:val="id-ID"/>
+              </w:rPr>
+              <w:t>0324018801</w:t>
+            </w:r>
           </w:p>
         </w:tc>
       </w:tr>
@@ -21764,6 +22043,15 @@
                 <w:szCs w:val="24"/>
               </w:rPr>
             </w:pPr>
+            <w:r>
+              <w:rPr>
+                <w:rFonts w:ascii="Times New Roman" w:hAnsi="Times New Roman" w:cs="Times New Roman"/>
+                <w:sz w:val="24"/>
+                <w:szCs w:val="24"/>
+                <w:lang w:val="id-ID"/>
+              </w:rPr>
+              <w:t>Pekalongan, 24 Januari 1988</w:t>
+            </w:r>
           </w:p>
         </w:tc>
       </w:tr>
@@ -21836,6 +22124,16 @@
                 <w:szCs w:val="24"/>
               </w:rPr>
             </w:pPr>
+            <w:r>
+              <w:rPr>
+                <w:rFonts w:ascii="Times New Roman" w:hAnsi="Times New Roman" w:cs="Times New Roman"/>
+                <w:bCs/>
+                <w:sz w:val="24"/>
+                <w:szCs w:val="24"/>
+                <w:lang w:val="id-ID"/>
+              </w:rPr>
+              <w:t>dsuhartono@binus.edu</w:t>
+            </w:r>
           </w:p>
         </w:tc>
       </w:tr>
@@ -21936,6 +22234,15 @@
                 <w:szCs w:val="24"/>
               </w:rPr>
             </w:pPr>
+            <w:r>
+              <w:rPr>
+                <w:rFonts w:ascii="Times New Roman" w:hAnsi="Times New Roman" w:cs="Times New Roman"/>
+                <w:sz w:val="24"/>
+                <w:szCs w:val="24"/>
+                <w:lang w:val="id-ID"/>
+              </w:rPr>
+              <w:t>081288004495</w:t>
+            </w:r>
           </w:p>
         </w:tc>
       </w:tr>
@@ -21991,15 +22298,15 @@
         <w:tblLook w:val="04A0" w:firstRow="1" w:lastRow="0" w:firstColumn="1" w:lastColumn="0" w:noHBand="0" w:noVBand="1"/>
       </w:tblPr>
       <w:tblGrid>
-        <w:gridCol w:w="2948"/>
-        <w:gridCol w:w="1843"/>
-        <w:gridCol w:w="1701"/>
-        <w:gridCol w:w="1428"/>
+        <w:gridCol w:w="2340"/>
+        <w:gridCol w:w="1980"/>
+        <w:gridCol w:w="1890"/>
+        <w:gridCol w:w="1710"/>
       </w:tblGrid>
       <w:tr>
         <w:tc>
           <w:tcPr>
-            <w:tcW w:w="2948" w:type="dxa"/>
+            <w:tcW w:w="2340" w:type="dxa"/>
             <w:vAlign w:val="center"/>
           </w:tcPr>
           <w:p>
@@ -22045,7 +22352,7 @@
         </w:tc>
         <w:tc>
           <w:tcPr>
-            <w:tcW w:w="1843" w:type="dxa"/>
+            <w:tcW w:w="1980" w:type="dxa"/>
             <w:vAlign w:val="center"/>
           </w:tcPr>
           <w:p>
@@ -22074,7 +22381,7 @@
         </w:tc>
         <w:tc>
           <w:tcPr>
-            <w:tcW w:w="1701" w:type="dxa"/>
+            <w:tcW w:w="1890" w:type="dxa"/>
             <w:vAlign w:val="center"/>
           </w:tcPr>
           <w:p>
@@ -22101,7 +22408,7 @@
         </w:tc>
         <w:tc>
           <w:tcPr>
-            <w:tcW w:w="1428" w:type="dxa"/>
+            <w:tcW w:w="1710" w:type="dxa"/>
             <w:vAlign w:val="center"/>
           </w:tcPr>
           <w:p>
@@ -22140,7 +22447,7 @@
       <w:tr>
         <w:tc>
           <w:tcPr>
-            <w:tcW w:w="2948" w:type="dxa"/>
+            <w:tcW w:w="2340" w:type="dxa"/>
           </w:tcPr>
           <w:p>
             <w:pPr>
@@ -22175,7 +22482,8 @@
         </w:tc>
         <w:tc>
           <w:tcPr>
-            <w:tcW w:w="1843" w:type="dxa"/>
+            <w:tcW w:w="1980" w:type="dxa"/>
+            <w:vAlign w:val="center"/>
           </w:tcPr>
           <w:p>
             <w:pPr>
@@ -22188,11 +22496,22 @@
                 <w:szCs w:val="24"/>
               </w:rPr>
             </w:pPr>
-          </w:p>
-        </w:tc>
-        <w:tc>
-          <w:tcPr>
-            <w:tcW w:w="1701" w:type="dxa"/>
+            <w:r>
+              <w:rPr>
+                <w:rFonts w:ascii="Times New Roman" w:hAnsi="Times New Roman" w:cs="Times New Roman"/>
+                <w:bCs/>
+                <w:sz w:val="24"/>
+                <w:szCs w:val="24"/>
+                <w:lang w:val="id-ID"/>
+              </w:rPr>
+              <w:t>Universitas Bina Nusantara, Jakarta</w:t>
+            </w:r>
+          </w:p>
+        </w:tc>
+        <w:tc>
+          <w:tcPr>
+            <w:tcW w:w="1890" w:type="dxa"/>
+            <w:vAlign w:val="center"/>
           </w:tcPr>
           <w:p>
             <w:pPr>
@@ -22205,11 +22524,40 @@
                 <w:szCs w:val="24"/>
               </w:rPr>
             </w:pPr>
-          </w:p>
-        </w:tc>
-        <w:tc>
-          <w:tcPr>
-            <w:tcW w:w="1428" w:type="dxa"/>
+            <w:r>
+              <w:rPr>
+                <w:rFonts w:ascii="Times New Roman" w:hAnsi="Times New Roman" w:cs="Times New Roman"/>
+                <w:bCs/>
+                <w:sz w:val="24"/>
+                <w:szCs w:val="24"/>
+                <w:lang w:val="id-ID"/>
+              </w:rPr>
+              <w:t>Universitas</w:t>
+            </w:r>
+            <w:r>
+              <w:rPr>
+                <w:rFonts w:ascii="Times New Roman" w:hAnsi="Times New Roman" w:cs="Times New Roman"/>
+                <w:bCs/>
+                <w:sz w:val="24"/>
+                <w:szCs w:val="24"/>
+              </w:rPr>
+              <w:t xml:space="preserve"> </w:t>
+            </w:r>
+            <w:r>
+              <w:rPr>
+                <w:rFonts w:ascii="Times New Roman" w:hAnsi="Times New Roman" w:cs="Times New Roman"/>
+                <w:bCs/>
+                <w:sz w:val="24"/>
+                <w:szCs w:val="24"/>
+                <w:lang w:val="id-ID"/>
+              </w:rPr>
+              <w:t>Bina Nusantara, Jakarta</w:t>
+            </w:r>
+          </w:p>
+        </w:tc>
+        <w:tc>
+          <w:tcPr>
+            <w:tcW w:w="1710" w:type="dxa"/>
             <w:vAlign w:val="center"/>
           </w:tcPr>
           <w:p>
@@ -22221,13 +22569,23 @@
                 <w:szCs w:val="24"/>
               </w:rPr>
             </w:pPr>
+            <w:r>
+              <w:rPr>
+                <w:rFonts w:ascii="Times New Roman" w:hAnsi="Times New Roman" w:cs="Times New Roman"/>
+                <w:bCs/>
+                <w:sz w:val="24"/>
+                <w:szCs w:val="24"/>
+                <w:lang w:val="id-ID"/>
+              </w:rPr>
+              <w:t>Universitas Indonesia, Depok</w:t>
+            </w:r>
           </w:p>
         </w:tc>
       </w:tr>
       <w:tr>
         <w:tc>
           <w:tcPr>
-            <w:tcW w:w="2948" w:type="dxa"/>
+            <w:tcW w:w="2340" w:type="dxa"/>
           </w:tcPr>
           <w:p>
             <w:pPr>
@@ -22262,7 +22620,8 @@
         </w:tc>
         <w:tc>
           <w:tcPr>
-            <w:tcW w:w="1843" w:type="dxa"/>
+            <w:tcW w:w="1980" w:type="dxa"/>
+            <w:vAlign w:val="center"/>
           </w:tcPr>
           <w:p>
             <w:pPr>
@@ -22275,11 +22634,22 @@
                 <w:szCs w:val="24"/>
               </w:rPr>
             </w:pPr>
-          </w:p>
-        </w:tc>
-        <w:tc>
-          <w:tcPr>
-            <w:tcW w:w="1701" w:type="dxa"/>
+            <w:r>
+              <w:rPr>
+                <w:rFonts w:ascii="Times New Roman" w:hAnsi="Times New Roman" w:cs="Times New Roman"/>
+                <w:bCs/>
+                <w:sz w:val="24"/>
+                <w:szCs w:val="24"/>
+                <w:lang w:val="id-ID"/>
+              </w:rPr>
+              <w:t>Teknik Informatika</w:t>
+            </w:r>
+          </w:p>
+        </w:tc>
+        <w:tc>
+          <w:tcPr>
+            <w:tcW w:w="1890" w:type="dxa"/>
+            <w:vAlign w:val="center"/>
           </w:tcPr>
           <w:p>
             <w:pPr>
@@ -22292,11 +22662,21 @@
                 <w:szCs w:val="24"/>
               </w:rPr>
             </w:pPr>
-          </w:p>
-        </w:tc>
-        <w:tc>
-          <w:tcPr>
-            <w:tcW w:w="1428" w:type="dxa"/>
+            <w:r>
+              <w:rPr>
+                <w:rFonts w:ascii="Times New Roman" w:hAnsi="Times New Roman" w:cs="Times New Roman"/>
+                <w:bCs/>
+                <w:sz w:val="24"/>
+                <w:szCs w:val="24"/>
+                <w:lang w:val="id-ID"/>
+              </w:rPr>
+              <w:t>Teknik Informatika</w:t>
+            </w:r>
+          </w:p>
+        </w:tc>
+        <w:tc>
+          <w:tcPr>
+            <w:tcW w:w="1710" w:type="dxa"/>
             <w:vAlign w:val="center"/>
           </w:tcPr>
           <w:p>
@@ -22308,13 +22688,23 @@
                 <w:szCs w:val="24"/>
               </w:rPr>
             </w:pPr>
+            <w:r>
+              <w:rPr>
+                <w:rFonts w:ascii="Times New Roman" w:hAnsi="Times New Roman" w:cs="Times New Roman"/>
+                <w:bCs/>
+                <w:sz w:val="24"/>
+                <w:szCs w:val="24"/>
+                <w:lang w:val="id-ID"/>
+              </w:rPr>
+              <w:t>Ilmu Komputer</w:t>
+            </w:r>
           </w:p>
         </w:tc>
       </w:tr>
       <w:tr>
         <w:tc>
           <w:tcPr>
-            <w:tcW w:w="2948" w:type="dxa"/>
+            <w:tcW w:w="2340" w:type="dxa"/>
           </w:tcPr>
           <w:p>
             <w:pPr>
@@ -22367,7 +22757,8 @@
         </w:tc>
         <w:tc>
           <w:tcPr>
-            <w:tcW w:w="1843" w:type="dxa"/>
+            <w:tcW w:w="1980" w:type="dxa"/>
+            <w:vAlign w:val="center"/>
           </w:tcPr>
           <w:p>
             <w:pPr>
@@ -22380,11 +22771,22 @@
                 <w:szCs w:val="24"/>
               </w:rPr>
             </w:pPr>
-          </w:p>
-        </w:tc>
-        <w:tc>
-          <w:tcPr>
-            <w:tcW w:w="1701" w:type="dxa"/>
+            <w:r>
+              <w:rPr>
+                <w:rFonts w:ascii="Times New Roman" w:hAnsi="Times New Roman" w:cs="Times New Roman"/>
+                <w:bCs/>
+                <w:sz w:val="24"/>
+                <w:szCs w:val="24"/>
+                <w:lang w:val="id-ID"/>
+              </w:rPr>
+              <w:t>2005-2009</w:t>
+            </w:r>
+          </w:p>
+        </w:tc>
+        <w:tc>
+          <w:tcPr>
+            <w:tcW w:w="1890" w:type="dxa"/>
+            <w:vAlign w:val="center"/>
           </w:tcPr>
           <w:p>
             <w:pPr>
@@ -22397,11 +22799,21 @@
                 <w:szCs w:val="24"/>
               </w:rPr>
             </w:pPr>
-          </w:p>
-        </w:tc>
-        <w:tc>
-          <w:tcPr>
-            <w:tcW w:w="1428" w:type="dxa"/>
+            <w:r>
+              <w:rPr>
+                <w:rFonts w:ascii="Times New Roman" w:hAnsi="Times New Roman" w:cs="Times New Roman"/>
+                <w:bCs/>
+                <w:sz w:val="24"/>
+                <w:szCs w:val="24"/>
+                <w:lang w:val="id-ID"/>
+              </w:rPr>
+              <w:t>2010-2012</w:t>
+            </w:r>
+          </w:p>
+        </w:tc>
+        <w:tc>
+          <w:tcPr>
+            <w:tcW w:w="1710" w:type="dxa"/>
             <w:vAlign w:val="center"/>
           </w:tcPr>
           <w:p>
@@ -22413,6 +22825,25 @@
                 <w:szCs w:val="24"/>
               </w:rPr>
             </w:pPr>
+            <w:r>
+              <w:rPr>
+                <w:rFonts w:ascii="Times New Roman" w:hAnsi="Times New Roman" w:cs="Times New Roman"/>
+                <w:bCs/>
+                <w:sz w:val="24"/>
+                <w:szCs w:val="24"/>
+                <w:lang w:val="id-ID"/>
+              </w:rPr>
+              <w:t>2014-</w:t>
+            </w:r>
+            <w:r>
+              <w:rPr>
+                <w:rFonts w:ascii="Times New Roman" w:hAnsi="Times New Roman" w:cs="Times New Roman"/>
+                <w:bCs/>
+                <w:sz w:val="24"/>
+                <w:szCs w:val="24"/>
+              </w:rPr>
+              <w:t>2018</w:t>
+            </w:r>
           </w:p>
         </w:tc>
       </w:tr>
@@ -24785,7 +25216,7 @@
         <w:autoSpaceDE w:val="0"/>
         <w:autoSpaceDN w:val="0"/>
         <w:adjustRightInd w:val="0"/>
-        <w:ind w:left="4962"/>
+        <w:ind w:left="3600" w:firstLine="720"/>
         <w:jc w:val="both"/>
         <w:rPr>
           <w:rFonts w:ascii="Times New Roman" w:hAnsi="Times New Roman" w:cs="Times New Roman"/>
@@ -24801,6 +25232,7 @@
           <w:szCs w:val="24"/>
           <w:highlight w:val="yellow"/>
         </w:rPr>
+        <w:lastRenderedPageBreak/>
         <w:t>Kota</w:t>
       </w:r>
       <w:r>
@@ -24818,7 +25250,7 @@
         <w:autoSpaceDE w:val="0"/>
         <w:autoSpaceDN w:val="0"/>
         <w:adjustRightInd w:val="0"/>
-        <w:ind w:left="4962"/>
+        <w:ind w:left="3600" w:firstLine="720"/>
         <w:jc w:val="both"/>
         <w:rPr>
           <w:rFonts w:ascii="Times New Roman" w:hAnsi="Times New Roman" w:cs="Times New Roman"/>
@@ -24860,8 +25292,7 @@
         <w:autoSpaceDE w:val="0"/>
         <w:autoSpaceDN w:val="0"/>
         <w:adjustRightInd w:val="0"/>
-        <w:ind w:left="2880" w:firstLine="720"/>
-        <w:jc w:val="center"/>
+        <w:ind w:left="4320" w:firstLine="720"/>
         <w:rPr>
           <w:rFonts w:ascii="Times New Roman" w:hAnsi="Times New Roman" w:cs="Times New Roman"/>
           <w:sz w:val="24"/>
@@ -24881,8 +25312,7 @@
     </w:p>
     <w:p>
       <w:pPr>
-        <w:ind w:left="3600" w:firstLine="720"/>
-        <w:jc w:val="center"/>
+        <w:ind w:left="3600"/>
         <w:rPr>
           <w:rFonts w:ascii="Times New Roman" w:hAnsi="Times New Roman" w:cs="Times New Roman"/>
           <w:sz w:val="24"/>
@@ -24892,51 +25322,34 @@
       <w:r>
         <w:rPr>
           <w:rFonts w:ascii="Times New Roman" w:hAnsi="Times New Roman" w:cs="Times New Roman"/>
-          <w:sz w:val="24"/>
-          <w:szCs w:val="24"/>
-          <w:highlight w:val="yellow"/>
-        </w:rPr>
-        <w:t xml:space="preserve">(Nama </w:t>
+          <w:bCs/>
+          <w:sz w:val="24"/>
+          <w:szCs w:val="24"/>
+          <w:lang w:val="id-ID"/>
+        </w:rPr>
+        <w:t xml:space="preserve">Dr. </w:t>
       </w:r>
       <w:proofErr w:type="spellStart"/>
       <w:r>
         <w:rPr>
           <w:rFonts w:ascii="Times New Roman" w:hAnsi="Times New Roman" w:cs="Times New Roman"/>
-          <w:sz w:val="24"/>
-          <w:szCs w:val="24"/>
-          <w:highlight w:val="yellow"/>
-        </w:rPr>
-        <w:t>Lengkap</w:t>
+          <w:bCs/>
+          <w:sz w:val="24"/>
+          <w:szCs w:val="24"/>
+          <w:lang w:val="id-ID"/>
+        </w:rPr>
+        <w:t>Derwin</w:t>
       </w:r>
       <w:proofErr w:type="spellEnd"/>
       <w:r>
         <w:rPr>
           <w:rFonts w:ascii="Times New Roman" w:hAnsi="Times New Roman" w:cs="Times New Roman"/>
-          <w:sz w:val="24"/>
-          <w:szCs w:val="24"/>
-          <w:highlight w:val="yellow"/>
-        </w:rPr>
-        <w:t xml:space="preserve"> + </w:t>
-      </w:r>
-      <w:proofErr w:type="spellStart"/>
-      <w:r>
-        <w:rPr>
-          <w:rFonts w:ascii="Times New Roman" w:hAnsi="Times New Roman" w:cs="Times New Roman"/>
-          <w:sz w:val="24"/>
-          <w:szCs w:val="24"/>
-          <w:highlight w:val="yellow"/>
-        </w:rPr>
-        <w:t>Gelar</w:t>
-      </w:r>
-      <w:proofErr w:type="spellEnd"/>
-      <w:r>
-        <w:rPr>
-          <w:rFonts w:ascii="Times New Roman" w:hAnsi="Times New Roman" w:cs="Times New Roman"/>
-          <w:sz w:val="24"/>
-          <w:szCs w:val="24"/>
-          <w:highlight w:val="yellow"/>
-        </w:rPr>
-        <w:t>)</w:t>
+          <w:bCs/>
+          <w:sz w:val="24"/>
+          <w:szCs w:val="24"/>
+          <w:lang w:val="id-ID"/>
+        </w:rPr>
+        <w:t xml:space="preserve"> Suhartono, S.Kom., M.T.I.</w:t>
       </w:r>
     </w:p>
     <w:p>
@@ -24947,8 +25360,8 @@
           <w:szCs w:val="24"/>
         </w:rPr>
         <w:sectPr>
-          <w:headerReference w:type="default" r:id="rId19"/>
-          <w:footerReference w:type="default" r:id="rId20"/>
+          <w:headerReference w:type="default" r:id="rId20"/>
+          <w:footerReference w:type="default" r:id="rId21"/>
           <w:pgSz w:w="11907" w:h="16839" w:code="9"/>
           <w:pgMar w:top="1699" w:right="1699" w:bottom="1699" w:left="2275" w:header="0" w:footer="720" w:gutter="0"/>
           <w:pgNumType w:start="1"/>
@@ -27981,8 +28394,8 @@
         <w:gridCol w:w="510"/>
         <w:gridCol w:w="1475"/>
         <w:gridCol w:w="1260"/>
-        <w:gridCol w:w="1245"/>
-        <w:gridCol w:w="1738"/>
+        <w:gridCol w:w="1430"/>
+        <w:gridCol w:w="1553"/>
         <w:gridCol w:w="1687"/>
       </w:tblGrid>
       <w:tr>
@@ -28101,7 +28514,7 @@
         </w:tc>
         <w:tc>
           <w:tcPr>
-            <w:tcW w:w="1245" w:type="dxa"/>
+            <w:tcW w:w="1430" w:type="dxa"/>
           </w:tcPr>
           <w:p>
             <w:pPr>
@@ -28157,7 +28570,7 @@
         </w:tc>
         <w:tc>
           <w:tcPr>
-            <w:tcW w:w="1738" w:type="dxa"/>
+            <w:tcW w:w="1553" w:type="dxa"/>
           </w:tcPr>
           <w:p>
             <w:pPr>
@@ -28333,6 +28746,15 @@
                 <w:szCs w:val="24"/>
               </w:rPr>
             </w:pPr>
+            <w:r>
+              <w:rPr>
+                <w:rFonts w:ascii="Times New Roman" w:eastAsia="Times New Roman" w:hAnsi="Times New Roman" w:cs="Times New Roman"/>
+                <w:color w:val="auto"/>
+                <w:sz w:val="24"/>
+                <w:szCs w:val="24"/>
+              </w:rPr>
+              <w:t>Billy Kurniawan</w:t>
+            </w:r>
           </w:p>
         </w:tc>
         <w:tc>
@@ -28357,11 +28779,20 @@
                 <w:szCs w:val="24"/>
               </w:rPr>
             </w:pPr>
-          </w:p>
-        </w:tc>
-        <w:tc>
-          <w:tcPr>
-            <w:tcW w:w="1245" w:type="dxa"/>
+            <w:r>
+              <w:rPr>
+                <w:rFonts w:ascii="Times New Roman" w:eastAsia="Times New Roman" w:hAnsi="Times New Roman" w:cs="Times New Roman"/>
+                <w:color w:val="auto"/>
+                <w:sz w:val="24"/>
+                <w:szCs w:val="24"/>
+              </w:rPr>
+              <w:t>Computer Science</w:t>
+            </w:r>
+          </w:p>
+        </w:tc>
+        <w:tc>
+          <w:tcPr>
+            <w:tcW w:w="1430" w:type="dxa"/>
           </w:tcPr>
           <w:p>
             <w:pPr>
@@ -28381,11 +28812,20 @@
                 <w:szCs w:val="24"/>
               </w:rPr>
             </w:pPr>
-          </w:p>
-        </w:tc>
-        <w:tc>
-          <w:tcPr>
-            <w:tcW w:w="1738" w:type="dxa"/>
+            <w:r>
+              <w:rPr>
+                <w:rFonts w:ascii="Times New Roman" w:eastAsia="Times New Roman" w:hAnsi="Times New Roman" w:cs="Times New Roman"/>
+                <w:color w:val="auto"/>
+                <w:sz w:val="24"/>
+                <w:szCs w:val="24"/>
+              </w:rPr>
+              <w:t>Information Technology</w:t>
+            </w:r>
+          </w:p>
+        </w:tc>
+        <w:tc>
+          <w:tcPr>
+            <w:tcW w:w="1553" w:type="dxa"/>
           </w:tcPr>
           <w:p>
             <w:pPr>
@@ -28405,6 +28845,26 @@
                 <w:szCs w:val="24"/>
               </w:rPr>
             </w:pPr>
+            <w:r>
+              <w:rPr>
+                <w:rFonts w:ascii="Times New Roman" w:eastAsia="Times New Roman" w:hAnsi="Times New Roman" w:cs="Times New Roman"/>
+                <w:color w:val="auto"/>
+                <w:sz w:val="24"/>
+                <w:szCs w:val="24"/>
+              </w:rPr>
+              <w:t xml:space="preserve">4 jam / </w:t>
+            </w:r>
+            <w:proofErr w:type="spellStart"/>
+            <w:r>
+              <w:rPr>
+                <w:rFonts w:ascii="Times New Roman" w:eastAsia="Times New Roman" w:hAnsi="Times New Roman" w:cs="Times New Roman"/>
+                <w:color w:val="auto"/>
+                <w:sz w:val="24"/>
+                <w:szCs w:val="24"/>
+              </w:rPr>
+              <w:t>minggu</w:t>
+            </w:r>
+            <w:proofErr w:type="spellEnd"/>
           </w:p>
         </w:tc>
         <w:tc>
@@ -28639,7 +29099,7 @@
         </w:tc>
         <w:tc>
           <w:tcPr>
-            <w:tcW w:w="1245" w:type="dxa"/>
+            <w:tcW w:w="1430" w:type="dxa"/>
           </w:tcPr>
           <w:p>
             <w:pPr>
@@ -28686,7 +29146,7 @@
         </w:tc>
         <w:tc>
           <w:tcPr>
-            <w:tcW w:w="1738" w:type="dxa"/>
+            <w:tcW w:w="1553" w:type="dxa"/>
           </w:tcPr>
           <w:p>
             <w:pPr>
@@ -28937,7 +29397,7 @@
         </w:tc>
         <w:tc>
           <w:tcPr>
-            <w:tcW w:w="1245" w:type="dxa"/>
+            <w:tcW w:w="1430" w:type="dxa"/>
           </w:tcPr>
           <w:p>
             <w:pPr>
@@ -28961,7 +29421,7 @@
         </w:tc>
         <w:tc>
           <w:tcPr>
-            <w:tcW w:w="1738" w:type="dxa"/>
+            <w:tcW w:w="1553" w:type="dxa"/>
           </w:tcPr>
           <w:p>
             <w:pPr>
@@ -29313,7 +29773,7 @@
           <w:sz w:val="24"/>
           <w:szCs w:val="24"/>
         </w:rPr>
-        <w:tab/>
+        <w:t xml:space="preserve"> Billy Kurniawan</w:t>
       </w:r>
     </w:p>
     <w:p>
@@ -29345,6 +29805,14 @@
         <w:tab/>
         <w:t xml:space="preserve">: </w:t>
       </w:r>
+      <w:r>
+        <w:rPr>
+          <w:rFonts w:ascii="Times New Roman" w:eastAsia="Times New Roman" w:hAnsi="Times New Roman" w:cs="Times New Roman"/>
+          <w:sz w:val="24"/>
+          <w:szCs w:val="24"/>
+        </w:rPr>
+        <w:t>2301937015</w:t>
+      </w:r>
     </w:p>
     <w:p>
       <w:pPr>
@@ -29385,6 +29853,14 @@
         <w:tab/>
         <w:t xml:space="preserve">: </w:t>
       </w:r>
+      <w:r>
+        <w:rPr>
+          <w:rFonts w:ascii="Times New Roman" w:eastAsia="Times New Roman" w:hAnsi="Times New Roman" w:cs="Times New Roman"/>
+          <w:sz w:val="24"/>
+          <w:szCs w:val="24"/>
+        </w:rPr>
+        <w:t>Computer Science</w:t>
+      </w:r>
     </w:p>
     <w:p>
       <w:pPr>
@@ -29417,6 +29893,14 @@
         <w:tab/>
         <w:t xml:space="preserve">: </w:t>
       </w:r>
+      <w:r>
+        <w:rPr>
+          <w:rFonts w:ascii="Times New Roman" w:eastAsia="Times New Roman" w:hAnsi="Times New Roman" w:cs="Times New Roman"/>
+          <w:sz w:val="24"/>
+          <w:szCs w:val="24"/>
+        </w:rPr>
+        <w:t>School of Computer Science</w:t>
+      </w:r>
     </w:p>
     <w:p>
       <w:pPr>
@@ -29593,53 +30077,11 @@
       <w:r>
         <w:rPr>
           <w:rFonts w:ascii="Times New Roman" w:eastAsia="Times New Roman" w:hAnsi="Times New Roman" w:cs="Times New Roman"/>
-          <w:sz w:val="24"/>
-          <w:szCs w:val="24"/>
-        </w:rPr>
-        <w:t>(</w:t>
-      </w:r>
-      <w:proofErr w:type="spellStart"/>
-      <w:r>
-        <w:rPr>
-          <w:rFonts w:ascii="Times New Roman" w:eastAsia="Times New Roman" w:hAnsi="Times New Roman" w:cs="Times New Roman"/>
-          <w:bCs/>
-          <w:sz w:val="24"/>
-          <w:szCs w:val="24"/>
-          <w:highlight w:val="yellow"/>
-        </w:rPr>
-        <w:t>Judul</w:t>
-      </w:r>
-      <w:proofErr w:type="spellEnd"/>
-      <w:r>
-        <w:rPr>
-          <w:rFonts w:ascii="Times New Roman" w:eastAsia="Times New Roman" w:hAnsi="Times New Roman" w:cs="Times New Roman"/>
-          <w:bCs/>
-          <w:sz w:val="24"/>
-          <w:szCs w:val="24"/>
-          <w:highlight w:val="yellow"/>
-        </w:rPr>
-        <w:t xml:space="preserve"> </w:t>
-      </w:r>
-      <w:proofErr w:type="spellStart"/>
-      <w:r>
-        <w:rPr>
-          <w:rFonts w:ascii="Times New Roman" w:eastAsia="Times New Roman" w:hAnsi="Times New Roman" w:cs="Times New Roman"/>
-          <w:bCs/>
-          <w:sz w:val="24"/>
-          <w:szCs w:val="24"/>
-          <w:highlight w:val="yellow"/>
-        </w:rPr>
-        <w:t>kegiatan</w:t>
-      </w:r>
-      <w:proofErr w:type="spellEnd"/>
-      <w:r>
-        <w:rPr>
-          <w:rFonts w:ascii="Times New Roman" w:eastAsia="Times New Roman" w:hAnsi="Times New Roman" w:cs="Times New Roman"/>
-          <w:bCs/>
-          <w:sz w:val="24"/>
-          <w:szCs w:val="24"/>
-        </w:rPr>
-        <w:t>)</w:t>
+          <w:b/>
+          <w:sz w:val="24"/>
+          <w:szCs w:val="24"/>
+        </w:rPr>
+        <w:t>Sentiment Analysis of YouTube Video Comments using Natural Language Processing</w:t>
       </w:r>
       <w:r>
         <w:rPr>
@@ -30826,7 +31268,7 @@
                 <w:szCs w:val="24"/>
                 <w:highlight w:val="yellow"/>
               </w:rPr>
-              <w:t>Kota</w:t>
+              <w:t>Bekasi</w:t>
             </w:r>
             <w:r>
               <w:rPr>
@@ -30846,7 +31288,7 @@
                 <w:highlight w:val="yellow"/>
                 <w:lang w:eastAsia="en-US"/>
               </w:rPr>
-              <w:t xml:space="preserve">dd – mm - </w:t>
+              <w:t>16</w:t>
             </w:r>
             <w:r>
               <w:rPr>
@@ -30854,9 +31296,54 @@
                 <w:color w:val="auto"/>
                 <w:sz w:val="24"/>
                 <w:szCs w:val="24"/>
+                <w:highlight w:val="yellow"/>
                 <w:lang w:eastAsia="en-US"/>
               </w:rPr>
-              <w:t>2020</w:t>
+              <w:t xml:space="preserve"> – </w:t>
+            </w:r>
+            <w:proofErr w:type="spellStart"/>
+            <w:r>
+              <w:rPr>
+                <w:rFonts w:ascii="Times New Roman" w:eastAsia="Calibri" w:hAnsi="Times New Roman" w:cs="Times New Roman"/>
+                <w:color w:val="auto"/>
+                <w:sz w:val="24"/>
+                <w:szCs w:val="24"/>
+                <w:highlight w:val="yellow"/>
+                <w:lang w:eastAsia="en-US"/>
+              </w:rPr>
+              <w:t>Juni</w:t>
+            </w:r>
+            <w:proofErr w:type="spellEnd"/>
+            <w:r>
+              <w:rPr>
+                <w:rFonts w:ascii="Times New Roman" w:eastAsia="Calibri" w:hAnsi="Times New Roman" w:cs="Times New Roman"/>
+                <w:color w:val="auto"/>
+                <w:sz w:val="24"/>
+                <w:szCs w:val="24"/>
+                <w:highlight w:val="yellow"/>
+                <w:lang w:eastAsia="en-US"/>
+              </w:rPr>
+              <w:t xml:space="preserve"> - </w:t>
+            </w:r>
+            <w:r>
+              <w:rPr>
+                <w:rFonts w:ascii="Times New Roman" w:eastAsia="Calibri" w:hAnsi="Times New Roman" w:cs="Times New Roman"/>
+                <w:color w:val="auto"/>
+                <w:sz w:val="24"/>
+                <w:szCs w:val="24"/>
+                <w:lang w:eastAsia="en-US"/>
+              </w:rPr>
+              <w:t>202</w:t>
+            </w:r>
+            <w:r>
+              <w:rPr>
+                <w:rFonts w:ascii="Times New Roman" w:eastAsia="Calibri" w:hAnsi="Times New Roman" w:cs="Times New Roman"/>
+                <w:color w:val="auto"/>
+                <w:sz w:val="24"/>
+                <w:szCs w:val="24"/>
+                <w:lang w:eastAsia="en-US"/>
+              </w:rPr>
+              <w:t>1</w:t>
             </w:r>
           </w:p>
           <w:p>
@@ -30998,7 +31485,6 @@
                 <w:sz w:val="24"/>
                 <w:szCs w:val="24"/>
                 <w:highlight w:val="yellow"/>
-                <w:u w:val="single"/>
               </w:rPr>
             </w:pPr>
             <w:r>
@@ -31007,80 +31493,35 @@
                 <w:sz w:val="24"/>
                 <w:szCs w:val="24"/>
                 <w:highlight w:val="yellow"/>
-                <w:u w:val="single"/>
-              </w:rPr>
-              <w:t>(</w:t>
-            </w:r>
+              </w:rPr>
+              <w:t>Billy Kurniawan</w:t>
+            </w:r>
+          </w:p>
+          <w:p>
+            <w:pPr>
+              <w:jc w:val="center"/>
+              <w:rPr>
+                <w:rFonts w:ascii="Times New Roman" w:eastAsia="Times New Roman" w:hAnsi="Times New Roman" w:cs="Times New Roman"/>
+                <w:sz w:val="24"/>
+                <w:szCs w:val="24"/>
+              </w:rPr>
+            </w:pPr>
             <w:r>
               <w:rPr>
                 <w:rFonts w:ascii="Times New Roman" w:eastAsia="Times New Roman" w:hAnsi="Times New Roman" w:cs="Times New Roman"/>
                 <w:sz w:val="24"/>
                 <w:szCs w:val="24"/>
                 <w:highlight w:val="yellow"/>
-                <w:u w:val="single"/>
-              </w:rPr>
-              <w:t>Nama</w:t>
-            </w:r>
-            <w:r>
-              <w:rPr>
-                <w:rFonts w:ascii="Times New Roman" w:eastAsia="Times New Roman" w:hAnsi="Times New Roman" w:cs="Times New Roman"/>
-                <w:sz w:val="24"/>
-                <w:szCs w:val="24"/>
-                <w:highlight w:val="yellow"/>
-                <w:u w:val="single"/>
-              </w:rPr>
-              <w:t xml:space="preserve"> </w:t>
-            </w:r>
-            <w:proofErr w:type="spellStart"/>
-            <w:r>
-              <w:rPr>
-                <w:rFonts w:ascii="Times New Roman" w:eastAsia="Times New Roman" w:hAnsi="Times New Roman" w:cs="Times New Roman"/>
-                <w:sz w:val="24"/>
-                <w:szCs w:val="24"/>
-                <w:highlight w:val="yellow"/>
-                <w:u w:val="single"/>
-              </w:rPr>
-              <w:t>Ketua</w:t>
-            </w:r>
-            <w:proofErr w:type="spellEnd"/>
-            <w:r>
-              <w:rPr>
-                <w:rFonts w:ascii="Times New Roman" w:eastAsia="Times New Roman" w:hAnsi="Times New Roman" w:cs="Times New Roman"/>
-                <w:sz w:val="24"/>
-                <w:szCs w:val="24"/>
-                <w:highlight w:val="yellow"/>
-                <w:u w:val="single"/>
-              </w:rPr>
-              <w:t xml:space="preserve"> Tim</w:t>
-            </w:r>
-            <w:r>
-              <w:rPr>
-                <w:rFonts w:ascii="Times New Roman" w:eastAsia="Times New Roman" w:hAnsi="Times New Roman" w:cs="Times New Roman"/>
-                <w:sz w:val="24"/>
-                <w:szCs w:val="24"/>
-                <w:highlight w:val="yellow"/>
-                <w:u w:val="single"/>
-              </w:rPr>
-              <w:t>)</w:t>
-            </w:r>
-          </w:p>
-          <w:p>
-            <w:pPr>
-              <w:jc w:val="center"/>
-              <w:rPr>
-                <w:rFonts w:ascii="Times New Roman" w:eastAsia="Times New Roman" w:hAnsi="Times New Roman" w:cs="Times New Roman"/>
-                <w:sz w:val="24"/>
-                <w:szCs w:val="24"/>
-              </w:rPr>
-            </w:pPr>
-            <w:r>
-              <w:rPr>
-                <w:rFonts w:ascii="Times New Roman" w:eastAsia="Times New Roman" w:hAnsi="Times New Roman" w:cs="Times New Roman"/>
-                <w:sz w:val="24"/>
-                <w:szCs w:val="24"/>
-                <w:highlight w:val="yellow"/>
               </w:rPr>
               <w:t>NIM.</w:t>
+            </w:r>
+            <w:r>
+              <w:rPr>
+                <w:rFonts w:ascii="Times New Roman" w:eastAsia="Times New Roman" w:hAnsi="Times New Roman" w:cs="Times New Roman"/>
+                <w:sz w:val="24"/>
+                <w:szCs w:val="24"/>
+              </w:rPr>
+              <w:t xml:space="preserve"> 2301937015</w:t>
             </w:r>
           </w:p>
         </w:tc>
@@ -31447,6 +31888,7 @@
           <w:szCs w:val="24"/>
           <w:highlight w:val="yellow"/>
         </w:rPr>
+        <w:lastRenderedPageBreak/>
         <w:t xml:space="preserve">NOTE: Print </w:t>
       </w:r>
       <w:proofErr w:type="spellStart"/>
@@ -31663,7 +32105,6 @@
           <w:sz w:val="24"/>
           <w:szCs w:val="24"/>
         </w:rPr>
-        <w:lastRenderedPageBreak/>
         <w:t>Lampiran 5</w:t>
       </w:r>
       <w:r>
@@ -31950,7 +32391,7 @@
 </file>
 
 <file path=word/endnotes.xml><?xml version="1.0" encoding="utf-8"?>
-<w:endnotes xmlns:wpc="http://schemas.microsoft.com/office/word/2010/wordprocessingCanvas" xmlns:cx="http://schemas.microsoft.com/office/drawing/2014/chartex" xmlns:cx1="http://schemas.microsoft.com/office/drawing/2015/9/8/chartex" xmlns:cx2="http://schemas.microsoft.com/office/drawing/2015/10/21/chartex" xmlns:cx3="http://schemas.microsoft.com/office/drawing/2016/5/9/chartex" xmlns:cx4="http://schemas.microsoft.com/office/drawing/2016/5/10/chartex" xmlns:cx5="http://schemas.microsoft.com/office/drawing/2016/5/11/chartex" xmlns:cx6="http://schemas.microsoft.com/office/drawing/2016/5/12/chartex" xmlns:cx7="http://schemas.microsoft.com/office/drawing/2016/5/13/chartex" xmlns:cx8="http://schemas.microsoft.com/office/drawing/2016/5/14/chartex" xmlns:mc="http://schemas.openxmlformats.org/markup-compatibility/2006" xmlns:aink="http://schemas.microsoft.com/office/drawing/2016/ink" xmlns:am3d="http://schemas.microsoft.com/office/drawing/2017/model3d" xmlns:o="urn:schemas-microsoft-com:office:office" xmlns:r="http://schemas.openxmlformats.org/officeDocument/2006/relationships" xmlns:m="http://schemas.openxmlformats.org/officeDocument/2006/math" xmlns:v="urn:schemas-microsoft-com:vml" xmlns:wp14="http://schemas.microsoft.com/office/word/2010/wordprocessingDrawing" xmlns:wp="http://schemas.openxmlformats.org/drawingml/2006/wordprocessingDrawing" xmlns:w10="urn:schemas-microsoft-com:office:word" xmlns:w="http://schemas.openxmlformats.org/wordprocessingml/2006/main" xmlns:w14="http://schemas.microsoft.com/office/word/2010/wordml" xmlns:w15="http://schemas.microsoft.com/office/word/2012/wordml" xmlns:w16cex="http://schemas.microsoft.com/office/word/2018/wordml/cex" xmlns:w16cid="http://schemas.microsoft.com/office/word/2016/wordml/cid" xmlns:w16="http://schemas.microsoft.com/office/word/2018/wordml" xmlns:w16sdtdh="http://schemas.microsoft.com/office/word/2020/wordml/sdtdatahash" xmlns:w16se="http://schemas.microsoft.com/office/word/2015/wordml/symex" xmlns:wpg="http://schemas.microsoft.com/office/word/2010/wordprocessingGroup" xmlns:wpi="http://schemas.microsoft.com/office/word/2010/wordprocessingInk" xmlns:wne="http://schemas.microsoft.com/office/word/2006/wordml" xmlns:wps="http://schemas.microsoft.com/office/word/2010/wordprocessingShape" mc:Ignorable="w14 w15 w16se w16cid w16 w16cex w16sdtdh wp14">
+<w:endnotes xmlns:wpc="http://schemas.microsoft.com/office/word/2010/wordprocessingCanvas" xmlns:cx="http://schemas.microsoft.com/office/drawing/2014/chartex" xmlns:cx1="http://schemas.microsoft.com/office/drawing/2015/9/8/chartex" xmlns:cx2="http://schemas.microsoft.com/office/drawing/2015/10/21/chartex" xmlns:cx3="http://schemas.microsoft.com/office/drawing/2016/5/9/chartex" xmlns:cx4="http://schemas.microsoft.com/office/drawing/2016/5/10/chartex" xmlns:cx5="http://schemas.microsoft.com/office/drawing/2016/5/11/chartex" xmlns:cx6="http://schemas.microsoft.com/office/drawing/2016/5/12/chartex" xmlns:cx7="http://schemas.microsoft.com/office/drawing/2016/5/13/chartex" xmlns:cx8="http://schemas.microsoft.com/office/drawing/2016/5/14/chartex" xmlns:mc="http://schemas.openxmlformats.org/markup-compatibility/2006" xmlns:aink="http://schemas.microsoft.com/office/drawing/2016/ink" xmlns:am3d="http://schemas.microsoft.com/office/drawing/2017/model3d" xmlns:o="urn:schemas-microsoft-com:office:office" xmlns:r="http://schemas.openxmlformats.org/officeDocument/2006/relationships" xmlns:m="http://schemas.openxmlformats.org/officeDocument/2006/math" xmlns:v="urn:schemas-microsoft-com:vml" xmlns:wp14="http://schemas.microsoft.com/office/word/2010/wordprocessingDrawing" xmlns:wp="http://schemas.openxmlformats.org/drawingml/2006/wordprocessingDrawing" xmlns:w10="urn:schemas-microsoft-com:office:word" xmlns:w="http://schemas.openxmlformats.org/wordprocessingml/2006/main" xmlns:w14="http://schemas.microsoft.com/office/word/2010/wordml" xmlns:w15="http://schemas.microsoft.com/office/word/2012/wordml" xmlns:w16cex="http://schemas.microsoft.com/office/word/2018/wordml/cex" xmlns:w16cid="http://schemas.microsoft.com/office/word/2016/wordml/cid" xmlns:w16="http://schemas.microsoft.com/office/word/2018/wordml" xmlns:w16se="http://schemas.microsoft.com/office/word/2015/wordml/symex" xmlns:wpg="http://schemas.microsoft.com/office/word/2010/wordprocessingGroup" xmlns:wpi="http://schemas.microsoft.com/office/word/2010/wordprocessingInk" xmlns:wne="http://schemas.microsoft.com/office/word/2006/wordml" xmlns:wps="http://schemas.microsoft.com/office/word/2010/wordprocessingShape" mc:Ignorable="w14 w15 w16se w16cid w16 w16cex wp14">
   <w:endnote w:type="separator" w:id="-1">
     <w:p>
       <w:pPr>
@@ -31975,7 +32416,7 @@
 </file>
 
 <file path=word/footer1.xml><?xml version="1.0" encoding="utf-8"?>
-<w:ftr xmlns:wpc="http://schemas.microsoft.com/office/word/2010/wordprocessingCanvas" xmlns:cx="http://schemas.microsoft.com/office/drawing/2014/chartex" xmlns:cx1="http://schemas.microsoft.com/office/drawing/2015/9/8/chartex" xmlns:cx2="http://schemas.microsoft.com/office/drawing/2015/10/21/chartex" xmlns:cx3="http://schemas.microsoft.com/office/drawing/2016/5/9/chartex" xmlns:cx4="http://schemas.microsoft.com/office/drawing/2016/5/10/chartex" xmlns:cx5="http://schemas.microsoft.com/office/drawing/2016/5/11/chartex" xmlns:cx6="http://schemas.microsoft.com/office/drawing/2016/5/12/chartex" xmlns:cx7="http://schemas.microsoft.com/office/drawing/2016/5/13/chartex" xmlns:cx8="http://schemas.microsoft.com/office/drawing/2016/5/14/chartex" xmlns:mc="http://schemas.openxmlformats.org/markup-compatibility/2006" xmlns:aink="http://schemas.microsoft.com/office/drawing/2016/ink" xmlns:am3d="http://schemas.microsoft.com/office/drawing/2017/model3d" xmlns:o="urn:schemas-microsoft-com:office:office" xmlns:r="http://schemas.openxmlformats.org/officeDocument/2006/relationships" xmlns:m="http://schemas.openxmlformats.org/officeDocument/2006/math" xmlns:v="urn:schemas-microsoft-com:vml" xmlns:wp14="http://schemas.microsoft.com/office/word/2010/wordprocessingDrawing" xmlns:wp="http://schemas.openxmlformats.org/drawingml/2006/wordprocessingDrawing" xmlns:w10="urn:schemas-microsoft-com:office:word" xmlns:w="http://schemas.openxmlformats.org/wordprocessingml/2006/main" xmlns:w14="http://schemas.microsoft.com/office/word/2010/wordml" xmlns:w15="http://schemas.microsoft.com/office/word/2012/wordml" xmlns:w16cex="http://schemas.microsoft.com/office/word/2018/wordml/cex" xmlns:w16cid="http://schemas.microsoft.com/office/word/2016/wordml/cid" xmlns:w16="http://schemas.microsoft.com/office/word/2018/wordml" xmlns:w16sdtdh="http://schemas.microsoft.com/office/word/2020/wordml/sdtdatahash" xmlns:w16se="http://schemas.microsoft.com/office/word/2015/wordml/symex" xmlns:wpg="http://schemas.microsoft.com/office/word/2010/wordprocessingGroup" xmlns:wpi="http://schemas.microsoft.com/office/word/2010/wordprocessingInk" xmlns:wne="http://schemas.microsoft.com/office/word/2006/wordml" xmlns:wps="http://schemas.microsoft.com/office/word/2010/wordprocessingShape" mc:Ignorable="w14 w15 w16se w16cid w16 w16cex w16sdtdh wp14">
+<w:ftr xmlns:wpc="http://schemas.microsoft.com/office/word/2010/wordprocessingCanvas" xmlns:cx="http://schemas.microsoft.com/office/drawing/2014/chartex" xmlns:cx1="http://schemas.microsoft.com/office/drawing/2015/9/8/chartex" xmlns:cx2="http://schemas.microsoft.com/office/drawing/2015/10/21/chartex" xmlns:cx3="http://schemas.microsoft.com/office/drawing/2016/5/9/chartex" xmlns:cx4="http://schemas.microsoft.com/office/drawing/2016/5/10/chartex" xmlns:cx5="http://schemas.microsoft.com/office/drawing/2016/5/11/chartex" xmlns:cx6="http://schemas.microsoft.com/office/drawing/2016/5/12/chartex" xmlns:cx7="http://schemas.microsoft.com/office/drawing/2016/5/13/chartex" xmlns:cx8="http://schemas.microsoft.com/office/drawing/2016/5/14/chartex" xmlns:mc="http://schemas.openxmlformats.org/markup-compatibility/2006" xmlns:aink="http://schemas.microsoft.com/office/drawing/2016/ink" xmlns:am3d="http://schemas.microsoft.com/office/drawing/2017/model3d" xmlns:o="urn:schemas-microsoft-com:office:office" xmlns:r="http://schemas.openxmlformats.org/officeDocument/2006/relationships" xmlns:m="http://schemas.openxmlformats.org/officeDocument/2006/math" xmlns:v="urn:schemas-microsoft-com:vml" xmlns:wp14="http://schemas.microsoft.com/office/word/2010/wordprocessingDrawing" xmlns:wp="http://schemas.openxmlformats.org/drawingml/2006/wordprocessingDrawing" xmlns:w10="urn:schemas-microsoft-com:office:word" xmlns:w="http://schemas.openxmlformats.org/wordprocessingml/2006/main" xmlns:w14="http://schemas.microsoft.com/office/word/2010/wordml" xmlns:w15="http://schemas.microsoft.com/office/word/2012/wordml" xmlns:w16cex="http://schemas.microsoft.com/office/word/2018/wordml/cex" xmlns:w16cid="http://schemas.microsoft.com/office/word/2016/wordml/cid" xmlns:w16="http://schemas.microsoft.com/office/word/2018/wordml" xmlns:w16se="http://schemas.microsoft.com/office/word/2015/wordml/symex" xmlns:wpg="http://schemas.microsoft.com/office/word/2010/wordprocessingGroup" xmlns:wpi="http://schemas.microsoft.com/office/word/2010/wordprocessingInk" xmlns:wne="http://schemas.microsoft.com/office/word/2006/wordml" xmlns:wps="http://schemas.microsoft.com/office/word/2010/wordprocessingShape" mc:Ignorable="w14 w15 w16se w16cid w16 w16cex wp14">
   <w:sdt>
     <w:sdtPr>
       <w:id w:val="564067598"/>
@@ -32043,7 +32484,7 @@
 </file>
 
 <file path=word/footer2.xml><?xml version="1.0" encoding="utf-8"?>
-<w:ftr xmlns:wpc="http://schemas.microsoft.com/office/word/2010/wordprocessingCanvas" xmlns:cx="http://schemas.microsoft.com/office/drawing/2014/chartex" xmlns:cx1="http://schemas.microsoft.com/office/drawing/2015/9/8/chartex" xmlns:cx2="http://schemas.microsoft.com/office/drawing/2015/10/21/chartex" xmlns:cx3="http://schemas.microsoft.com/office/drawing/2016/5/9/chartex" xmlns:cx4="http://schemas.microsoft.com/office/drawing/2016/5/10/chartex" xmlns:cx5="http://schemas.microsoft.com/office/drawing/2016/5/11/chartex" xmlns:cx6="http://schemas.microsoft.com/office/drawing/2016/5/12/chartex" xmlns:cx7="http://schemas.microsoft.com/office/drawing/2016/5/13/chartex" xmlns:cx8="http://schemas.microsoft.com/office/drawing/2016/5/14/chartex" xmlns:mc="http://schemas.openxmlformats.org/markup-compatibility/2006" xmlns:aink="http://schemas.microsoft.com/office/drawing/2016/ink" xmlns:am3d="http://schemas.microsoft.com/office/drawing/2017/model3d" xmlns:o="urn:schemas-microsoft-com:office:office" xmlns:r="http://schemas.openxmlformats.org/officeDocument/2006/relationships" xmlns:m="http://schemas.openxmlformats.org/officeDocument/2006/math" xmlns:v="urn:schemas-microsoft-com:vml" xmlns:wp14="http://schemas.microsoft.com/office/word/2010/wordprocessingDrawing" xmlns:wp="http://schemas.openxmlformats.org/drawingml/2006/wordprocessingDrawing" xmlns:w10="urn:schemas-microsoft-com:office:word" xmlns:w="http://schemas.openxmlformats.org/wordprocessingml/2006/main" xmlns:w14="http://schemas.microsoft.com/office/word/2010/wordml" xmlns:w15="http://schemas.microsoft.com/office/word/2012/wordml" xmlns:w16cex="http://schemas.microsoft.com/office/word/2018/wordml/cex" xmlns:w16cid="http://schemas.microsoft.com/office/word/2016/wordml/cid" xmlns:w16="http://schemas.microsoft.com/office/word/2018/wordml" xmlns:w16sdtdh="http://schemas.microsoft.com/office/word/2020/wordml/sdtdatahash" xmlns:w16se="http://schemas.microsoft.com/office/word/2015/wordml/symex" xmlns:wpg="http://schemas.microsoft.com/office/word/2010/wordprocessingGroup" xmlns:wpi="http://schemas.microsoft.com/office/word/2010/wordprocessingInk" xmlns:wne="http://schemas.microsoft.com/office/word/2006/wordml" xmlns:wps="http://schemas.microsoft.com/office/word/2010/wordprocessingShape" mc:Ignorable="w14 w15 w16se w16cid w16 w16cex w16sdtdh wp14">
+<w:ftr xmlns:wpc="http://schemas.microsoft.com/office/word/2010/wordprocessingCanvas" xmlns:cx="http://schemas.microsoft.com/office/drawing/2014/chartex" xmlns:cx1="http://schemas.microsoft.com/office/drawing/2015/9/8/chartex" xmlns:cx2="http://schemas.microsoft.com/office/drawing/2015/10/21/chartex" xmlns:cx3="http://schemas.microsoft.com/office/drawing/2016/5/9/chartex" xmlns:cx4="http://schemas.microsoft.com/office/drawing/2016/5/10/chartex" xmlns:cx5="http://schemas.microsoft.com/office/drawing/2016/5/11/chartex" xmlns:cx6="http://schemas.microsoft.com/office/drawing/2016/5/12/chartex" xmlns:cx7="http://schemas.microsoft.com/office/drawing/2016/5/13/chartex" xmlns:cx8="http://schemas.microsoft.com/office/drawing/2016/5/14/chartex" xmlns:mc="http://schemas.openxmlformats.org/markup-compatibility/2006" xmlns:aink="http://schemas.microsoft.com/office/drawing/2016/ink" xmlns:am3d="http://schemas.microsoft.com/office/drawing/2017/model3d" xmlns:o="urn:schemas-microsoft-com:office:office" xmlns:r="http://schemas.openxmlformats.org/officeDocument/2006/relationships" xmlns:m="http://schemas.openxmlformats.org/officeDocument/2006/math" xmlns:v="urn:schemas-microsoft-com:vml" xmlns:wp14="http://schemas.microsoft.com/office/word/2010/wordprocessingDrawing" xmlns:wp="http://schemas.openxmlformats.org/drawingml/2006/wordprocessingDrawing" xmlns:w10="urn:schemas-microsoft-com:office:word" xmlns:w="http://schemas.openxmlformats.org/wordprocessingml/2006/main" xmlns:w14="http://schemas.microsoft.com/office/word/2010/wordml" xmlns:w15="http://schemas.microsoft.com/office/word/2012/wordml" xmlns:w16cex="http://schemas.microsoft.com/office/word/2018/wordml/cex" xmlns:w16cid="http://schemas.microsoft.com/office/word/2016/wordml/cid" xmlns:w16="http://schemas.microsoft.com/office/word/2018/wordml" xmlns:w16se="http://schemas.microsoft.com/office/word/2015/wordml/symex" xmlns:wpg="http://schemas.microsoft.com/office/word/2010/wordprocessingGroup" xmlns:wpi="http://schemas.microsoft.com/office/word/2010/wordprocessingInk" xmlns:wne="http://schemas.microsoft.com/office/word/2006/wordml" xmlns:wps="http://schemas.microsoft.com/office/word/2010/wordprocessingShape" mc:Ignorable="w14 w15 w16se w16cid w16 w16cex wp14">
   <w:sdt>
     <w:sdtPr>
       <w:rPr>
@@ -32112,7 +32553,7 @@
 </file>
 
 <file path=word/footer3.xml><?xml version="1.0" encoding="utf-8"?>
-<w:ftr xmlns:wpc="http://schemas.microsoft.com/office/word/2010/wordprocessingCanvas" xmlns:cx="http://schemas.microsoft.com/office/drawing/2014/chartex" xmlns:cx1="http://schemas.microsoft.com/office/drawing/2015/9/8/chartex" xmlns:cx2="http://schemas.microsoft.com/office/drawing/2015/10/21/chartex" xmlns:cx3="http://schemas.microsoft.com/office/drawing/2016/5/9/chartex" xmlns:cx4="http://schemas.microsoft.com/office/drawing/2016/5/10/chartex" xmlns:cx5="http://schemas.microsoft.com/office/drawing/2016/5/11/chartex" xmlns:cx6="http://schemas.microsoft.com/office/drawing/2016/5/12/chartex" xmlns:cx7="http://schemas.microsoft.com/office/drawing/2016/5/13/chartex" xmlns:cx8="http://schemas.microsoft.com/office/drawing/2016/5/14/chartex" xmlns:mc="http://schemas.openxmlformats.org/markup-compatibility/2006" xmlns:aink="http://schemas.microsoft.com/office/drawing/2016/ink" xmlns:am3d="http://schemas.microsoft.com/office/drawing/2017/model3d" xmlns:o="urn:schemas-microsoft-com:office:office" xmlns:r="http://schemas.openxmlformats.org/officeDocument/2006/relationships" xmlns:m="http://schemas.openxmlformats.org/officeDocument/2006/math" xmlns:v="urn:schemas-microsoft-com:vml" xmlns:wp14="http://schemas.microsoft.com/office/word/2010/wordprocessingDrawing" xmlns:wp="http://schemas.openxmlformats.org/drawingml/2006/wordprocessingDrawing" xmlns:w10="urn:schemas-microsoft-com:office:word" xmlns:w="http://schemas.openxmlformats.org/wordprocessingml/2006/main" xmlns:w14="http://schemas.microsoft.com/office/word/2010/wordml" xmlns:w15="http://schemas.microsoft.com/office/word/2012/wordml" xmlns:w16cex="http://schemas.microsoft.com/office/word/2018/wordml/cex" xmlns:w16cid="http://schemas.microsoft.com/office/word/2016/wordml/cid" xmlns:w16="http://schemas.microsoft.com/office/word/2018/wordml" xmlns:w16sdtdh="http://schemas.microsoft.com/office/word/2020/wordml/sdtdatahash" xmlns:w16se="http://schemas.microsoft.com/office/word/2015/wordml/symex" xmlns:wpg="http://schemas.microsoft.com/office/word/2010/wordprocessingGroup" xmlns:wpi="http://schemas.microsoft.com/office/word/2010/wordprocessingInk" xmlns:wne="http://schemas.microsoft.com/office/word/2006/wordml" xmlns:wps="http://schemas.microsoft.com/office/word/2010/wordprocessingShape" mc:Ignorable="w14 w15 w16se w16cid w16 w16cex w16sdtdh wp14">
+<w:ftr xmlns:wpc="http://schemas.microsoft.com/office/word/2010/wordprocessingCanvas" xmlns:cx="http://schemas.microsoft.com/office/drawing/2014/chartex" xmlns:cx1="http://schemas.microsoft.com/office/drawing/2015/9/8/chartex" xmlns:cx2="http://schemas.microsoft.com/office/drawing/2015/10/21/chartex" xmlns:cx3="http://schemas.microsoft.com/office/drawing/2016/5/9/chartex" xmlns:cx4="http://schemas.microsoft.com/office/drawing/2016/5/10/chartex" xmlns:cx5="http://schemas.microsoft.com/office/drawing/2016/5/11/chartex" xmlns:cx6="http://schemas.microsoft.com/office/drawing/2016/5/12/chartex" xmlns:cx7="http://schemas.microsoft.com/office/drawing/2016/5/13/chartex" xmlns:cx8="http://schemas.microsoft.com/office/drawing/2016/5/14/chartex" xmlns:mc="http://schemas.openxmlformats.org/markup-compatibility/2006" xmlns:aink="http://schemas.microsoft.com/office/drawing/2016/ink" xmlns:am3d="http://schemas.microsoft.com/office/drawing/2017/model3d" xmlns:o="urn:schemas-microsoft-com:office:office" xmlns:r="http://schemas.openxmlformats.org/officeDocument/2006/relationships" xmlns:m="http://schemas.openxmlformats.org/officeDocument/2006/math" xmlns:v="urn:schemas-microsoft-com:vml" xmlns:wp14="http://schemas.microsoft.com/office/word/2010/wordprocessingDrawing" xmlns:wp="http://schemas.openxmlformats.org/drawingml/2006/wordprocessingDrawing" xmlns:w10="urn:schemas-microsoft-com:office:word" xmlns:w="http://schemas.openxmlformats.org/wordprocessingml/2006/main" xmlns:w14="http://schemas.microsoft.com/office/word/2010/wordml" xmlns:w15="http://schemas.microsoft.com/office/word/2012/wordml" xmlns:w16cex="http://schemas.microsoft.com/office/word/2018/wordml/cex" xmlns:w16cid="http://schemas.microsoft.com/office/word/2016/wordml/cid" xmlns:w16="http://schemas.microsoft.com/office/word/2018/wordml" xmlns:w16se="http://schemas.microsoft.com/office/word/2015/wordml/symex" xmlns:wpg="http://schemas.microsoft.com/office/word/2010/wordprocessingGroup" xmlns:wpi="http://schemas.microsoft.com/office/word/2010/wordprocessingInk" xmlns:wne="http://schemas.microsoft.com/office/word/2006/wordml" xmlns:wps="http://schemas.microsoft.com/office/word/2010/wordprocessingShape" mc:Ignorable="w14 w15 w16se w16cid w16 w16cex wp14">
   <w:p>
     <w:pPr>
       <w:pStyle w:val="Footer"/>
@@ -32133,7 +32574,7 @@
 </file>
 
 <file path=word/footnotes.xml><?xml version="1.0" encoding="utf-8"?>
-<w:footnotes xmlns:wpc="http://schemas.microsoft.com/office/word/2010/wordprocessingCanvas" xmlns:cx="http://schemas.microsoft.com/office/drawing/2014/chartex" xmlns:cx1="http://schemas.microsoft.com/office/drawing/2015/9/8/chartex" xmlns:cx2="http://schemas.microsoft.com/office/drawing/2015/10/21/chartex" xmlns:cx3="http://schemas.microsoft.com/office/drawing/2016/5/9/chartex" xmlns:cx4="http://schemas.microsoft.com/office/drawing/2016/5/10/chartex" xmlns:cx5="http://schemas.microsoft.com/office/drawing/2016/5/11/chartex" xmlns:cx6="http://schemas.microsoft.com/office/drawing/2016/5/12/chartex" xmlns:cx7="http://schemas.microsoft.com/office/drawing/2016/5/13/chartex" xmlns:cx8="http://schemas.microsoft.com/office/drawing/2016/5/14/chartex" xmlns:mc="http://schemas.openxmlformats.org/markup-compatibility/2006" xmlns:aink="http://schemas.microsoft.com/office/drawing/2016/ink" xmlns:am3d="http://schemas.microsoft.com/office/drawing/2017/model3d" xmlns:o="urn:schemas-microsoft-com:office:office" xmlns:r="http://schemas.openxmlformats.org/officeDocument/2006/relationships" xmlns:m="http://schemas.openxmlformats.org/officeDocument/2006/math" xmlns:v="urn:schemas-microsoft-com:vml" xmlns:wp14="http://schemas.microsoft.com/office/word/2010/wordprocessingDrawing" xmlns:wp="http://schemas.openxmlformats.org/drawingml/2006/wordprocessingDrawing" xmlns:w10="urn:schemas-microsoft-com:office:word" xmlns:w="http://schemas.openxmlformats.org/wordprocessingml/2006/main" xmlns:w14="http://schemas.microsoft.com/office/word/2010/wordml" xmlns:w15="http://schemas.microsoft.com/office/word/2012/wordml" xmlns:w16cex="http://schemas.microsoft.com/office/word/2018/wordml/cex" xmlns:w16cid="http://schemas.microsoft.com/office/word/2016/wordml/cid" xmlns:w16="http://schemas.microsoft.com/office/word/2018/wordml" xmlns:w16sdtdh="http://schemas.microsoft.com/office/word/2020/wordml/sdtdatahash" xmlns:w16se="http://schemas.microsoft.com/office/word/2015/wordml/symex" xmlns:wpg="http://schemas.microsoft.com/office/word/2010/wordprocessingGroup" xmlns:wpi="http://schemas.microsoft.com/office/word/2010/wordprocessingInk" xmlns:wne="http://schemas.microsoft.com/office/word/2006/wordml" xmlns:wps="http://schemas.microsoft.com/office/word/2010/wordprocessingShape" mc:Ignorable="w14 w15 w16se w16cid w16 w16cex w16sdtdh wp14">
+<w:footnotes xmlns:wpc="http://schemas.microsoft.com/office/word/2010/wordprocessingCanvas" xmlns:cx="http://schemas.microsoft.com/office/drawing/2014/chartex" xmlns:cx1="http://schemas.microsoft.com/office/drawing/2015/9/8/chartex" xmlns:cx2="http://schemas.microsoft.com/office/drawing/2015/10/21/chartex" xmlns:cx3="http://schemas.microsoft.com/office/drawing/2016/5/9/chartex" xmlns:cx4="http://schemas.microsoft.com/office/drawing/2016/5/10/chartex" xmlns:cx5="http://schemas.microsoft.com/office/drawing/2016/5/11/chartex" xmlns:cx6="http://schemas.microsoft.com/office/drawing/2016/5/12/chartex" xmlns:cx7="http://schemas.microsoft.com/office/drawing/2016/5/13/chartex" xmlns:cx8="http://schemas.microsoft.com/office/drawing/2016/5/14/chartex" xmlns:mc="http://schemas.openxmlformats.org/markup-compatibility/2006" xmlns:aink="http://schemas.microsoft.com/office/drawing/2016/ink" xmlns:am3d="http://schemas.microsoft.com/office/drawing/2017/model3d" xmlns:o="urn:schemas-microsoft-com:office:office" xmlns:r="http://schemas.openxmlformats.org/officeDocument/2006/relationships" xmlns:m="http://schemas.openxmlformats.org/officeDocument/2006/math" xmlns:v="urn:schemas-microsoft-com:vml" xmlns:wp14="http://schemas.microsoft.com/office/word/2010/wordprocessingDrawing" xmlns:wp="http://schemas.openxmlformats.org/drawingml/2006/wordprocessingDrawing" xmlns:w10="urn:schemas-microsoft-com:office:word" xmlns:w="http://schemas.openxmlformats.org/wordprocessingml/2006/main" xmlns:w14="http://schemas.microsoft.com/office/word/2010/wordml" xmlns:w15="http://schemas.microsoft.com/office/word/2012/wordml" xmlns:w16cex="http://schemas.microsoft.com/office/word/2018/wordml/cex" xmlns:w16cid="http://schemas.microsoft.com/office/word/2016/wordml/cid" xmlns:w16="http://schemas.microsoft.com/office/word/2018/wordml" xmlns:w16se="http://schemas.microsoft.com/office/word/2015/wordml/symex" xmlns:wpg="http://schemas.microsoft.com/office/word/2010/wordprocessingGroup" xmlns:wpi="http://schemas.microsoft.com/office/word/2010/wordprocessingInk" xmlns:wne="http://schemas.microsoft.com/office/word/2006/wordml" xmlns:wps="http://schemas.microsoft.com/office/word/2010/wordprocessingShape" mc:Ignorable="w14 w15 w16se w16cid w16 w16cex wp14">
   <w:footnote w:type="separator" w:id="-1">
     <w:p>
       <w:pPr>
@@ -32158,7 +32599,7 @@
 </file>
 
 <file path=word/header1.xml><?xml version="1.0" encoding="utf-8"?>
-<w:hdr xmlns:wpc="http://schemas.microsoft.com/office/word/2010/wordprocessingCanvas" xmlns:cx="http://schemas.microsoft.com/office/drawing/2014/chartex" xmlns:cx1="http://schemas.microsoft.com/office/drawing/2015/9/8/chartex" xmlns:cx2="http://schemas.microsoft.com/office/drawing/2015/10/21/chartex" xmlns:cx3="http://schemas.microsoft.com/office/drawing/2016/5/9/chartex" xmlns:cx4="http://schemas.microsoft.com/office/drawing/2016/5/10/chartex" xmlns:cx5="http://schemas.microsoft.com/office/drawing/2016/5/11/chartex" xmlns:cx6="http://schemas.microsoft.com/office/drawing/2016/5/12/chartex" xmlns:cx7="http://schemas.microsoft.com/office/drawing/2016/5/13/chartex" xmlns:cx8="http://schemas.microsoft.com/office/drawing/2016/5/14/chartex" xmlns:mc="http://schemas.openxmlformats.org/markup-compatibility/2006" xmlns:aink="http://schemas.microsoft.com/office/drawing/2016/ink" xmlns:am3d="http://schemas.microsoft.com/office/drawing/2017/model3d" xmlns:o="urn:schemas-microsoft-com:office:office" xmlns:r="http://schemas.openxmlformats.org/officeDocument/2006/relationships" xmlns:m="http://schemas.openxmlformats.org/officeDocument/2006/math" xmlns:v="urn:schemas-microsoft-com:vml" xmlns:wp14="http://schemas.microsoft.com/office/word/2010/wordprocessingDrawing" xmlns:wp="http://schemas.openxmlformats.org/drawingml/2006/wordprocessingDrawing" xmlns:w10="urn:schemas-microsoft-com:office:word" xmlns:w="http://schemas.openxmlformats.org/wordprocessingml/2006/main" xmlns:w14="http://schemas.microsoft.com/office/word/2010/wordml" xmlns:w15="http://schemas.microsoft.com/office/word/2012/wordml" xmlns:w16cex="http://schemas.microsoft.com/office/word/2018/wordml/cex" xmlns:w16cid="http://schemas.microsoft.com/office/word/2016/wordml/cid" xmlns:w16="http://schemas.microsoft.com/office/word/2018/wordml" xmlns:w16sdtdh="http://schemas.microsoft.com/office/word/2020/wordml/sdtdatahash" xmlns:w16se="http://schemas.microsoft.com/office/word/2015/wordml/symex" xmlns:wpg="http://schemas.microsoft.com/office/word/2010/wordprocessingGroup" xmlns:wpi="http://schemas.microsoft.com/office/word/2010/wordprocessingInk" xmlns:wne="http://schemas.microsoft.com/office/word/2006/wordml" xmlns:wps="http://schemas.microsoft.com/office/word/2010/wordprocessingShape" mc:Ignorable="w14 w15 w16se w16cid w16 w16cex w16sdtdh wp14">
+<w:hdr xmlns:wpc="http://schemas.microsoft.com/office/word/2010/wordprocessingCanvas" xmlns:cx="http://schemas.microsoft.com/office/drawing/2014/chartex" xmlns:cx1="http://schemas.microsoft.com/office/drawing/2015/9/8/chartex" xmlns:cx2="http://schemas.microsoft.com/office/drawing/2015/10/21/chartex" xmlns:cx3="http://schemas.microsoft.com/office/drawing/2016/5/9/chartex" xmlns:cx4="http://schemas.microsoft.com/office/drawing/2016/5/10/chartex" xmlns:cx5="http://schemas.microsoft.com/office/drawing/2016/5/11/chartex" xmlns:cx6="http://schemas.microsoft.com/office/drawing/2016/5/12/chartex" xmlns:cx7="http://schemas.microsoft.com/office/drawing/2016/5/13/chartex" xmlns:cx8="http://schemas.microsoft.com/office/drawing/2016/5/14/chartex" xmlns:mc="http://schemas.openxmlformats.org/markup-compatibility/2006" xmlns:aink="http://schemas.microsoft.com/office/drawing/2016/ink" xmlns:am3d="http://schemas.microsoft.com/office/drawing/2017/model3d" xmlns:o="urn:schemas-microsoft-com:office:office" xmlns:r="http://schemas.openxmlformats.org/officeDocument/2006/relationships" xmlns:m="http://schemas.openxmlformats.org/officeDocument/2006/math" xmlns:v="urn:schemas-microsoft-com:vml" xmlns:wp14="http://schemas.microsoft.com/office/word/2010/wordprocessingDrawing" xmlns:wp="http://schemas.openxmlformats.org/drawingml/2006/wordprocessingDrawing" xmlns:w10="urn:schemas-microsoft-com:office:word" xmlns:w="http://schemas.openxmlformats.org/wordprocessingml/2006/main" xmlns:w14="http://schemas.microsoft.com/office/word/2010/wordml" xmlns:w15="http://schemas.microsoft.com/office/word/2012/wordml" xmlns:w16cex="http://schemas.microsoft.com/office/word/2018/wordml/cex" xmlns:w16cid="http://schemas.microsoft.com/office/word/2016/wordml/cid" xmlns:w16="http://schemas.microsoft.com/office/word/2018/wordml" xmlns:w16se="http://schemas.microsoft.com/office/word/2015/wordml/symex" xmlns:wpg="http://schemas.microsoft.com/office/word/2010/wordprocessingGroup" xmlns:wpi="http://schemas.microsoft.com/office/word/2010/wordprocessingInk" xmlns:wne="http://schemas.microsoft.com/office/word/2006/wordml" xmlns:wps="http://schemas.microsoft.com/office/word/2010/wordprocessingShape" mc:Ignorable="w14 w15 w16se w16cid w16 w16cex wp14">
   <w:sdt>
     <w:sdtPr>
       <w:id w:val="1084041190"/>
@@ -32201,7 +32642,7 @@
 </file>
 
 <file path=word/header2.xml><?xml version="1.0" encoding="utf-8"?>
-<w:hdr xmlns:wpc="http://schemas.microsoft.com/office/word/2010/wordprocessingCanvas" xmlns:cx="http://schemas.microsoft.com/office/drawing/2014/chartex" xmlns:cx1="http://schemas.microsoft.com/office/drawing/2015/9/8/chartex" xmlns:cx2="http://schemas.microsoft.com/office/drawing/2015/10/21/chartex" xmlns:cx3="http://schemas.microsoft.com/office/drawing/2016/5/9/chartex" xmlns:cx4="http://schemas.microsoft.com/office/drawing/2016/5/10/chartex" xmlns:cx5="http://schemas.microsoft.com/office/drawing/2016/5/11/chartex" xmlns:cx6="http://schemas.microsoft.com/office/drawing/2016/5/12/chartex" xmlns:cx7="http://schemas.microsoft.com/office/drawing/2016/5/13/chartex" xmlns:cx8="http://schemas.microsoft.com/office/drawing/2016/5/14/chartex" xmlns:mc="http://schemas.openxmlformats.org/markup-compatibility/2006" xmlns:aink="http://schemas.microsoft.com/office/drawing/2016/ink" xmlns:am3d="http://schemas.microsoft.com/office/drawing/2017/model3d" xmlns:o="urn:schemas-microsoft-com:office:office" xmlns:r="http://schemas.openxmlformats.org/officeDocument/2006/relationships" xmlns:m="http://schemas.openxmlformats.org/officeDocument/2006/math" xmlns:v="urn:schemas-microsoft-com:vml" xmlns:wp14="http://schemas.microsoft.com/office/word/2010/wordprocessingDrawing" xmlns:wp="http://schemas.openxmlformats.org/drawingml/2006/wordprocessingDrawing" xmlns:w10="urn:schemas-microsoft-com:office:word" xmlns:w="http://schemas.openxmlformats.org/wordprocessingml/2006/main" xmlns:w14="http://schemas.microsoft.com/office/word/2010/wordml" xmlns:w15="http://schemas.microsoft.com/office/word/2012/wordml" xmlns:w16cex="http://schemas.microsoft.com/office/word/2018/wordml/cex" xmlns:w16cid="http://schemas.microsoft.com/office/word/2016/wordml/cid" xmlns:w16="http://schemas.microsoft.com/office/word/2018/wordml" xmlns:w16sdtdh="http://schemas.microsoft.com/office/word/2020/wordml/sdtdatahash" xmlns:w16se="http://schemas.microsoft.com/office/word/2015/wordml/symex" xmlns:wpg="http://schemas.microsoft.com/office/word/2010/wordprocessingGroup" xmlns:wpi="http://schemas.microsoft.com/office/word/2010/wordprocessingInk" xmlns:wne="http://schemas.microsoft.com/office/word/2006/wordml" xmlns:wps="http://schemas.microsoft.com/office/word/2010/wordprocessingShape" mc:Ignorable="w14 w15 w16se w16cid w16 w16cex w16sdtdh wp14">
+<w:hdr xmlns:wpc="http://schemas.microsoft.com/office/word/2010/wordprocessingCanvas" xmlns:cx="http://schemas.microsoft.com/office/drawing/2014/chartex" xmlns:cx1="http://schemas.microsoft.com/office/drawing/2015/9/8/chartex" xmlns:cx2="http://schemas.microsoft.com/office/drawing/2015/10/21/chartex" xmlns:cx3="http://schemas.microsoft.com/office/drawing/2016/5/9/chartex" xmlns:cx4="http://schemas.microsoft.com/office/drawing/2016/5/10/chartex" xmlns:cx5="http://schemas.microsoft.com/office/drawing/2016/5/11/chartex" xmlns:cx6="http://schemas.microsoft.com/office/drawing/2016/5/12/chartex" xmlns:cx7="http://schemas.microsoft.com/office/drawing/2016/5/13/chartex" xmlns:cx8="http://schemas.microsoft.com/office/drawing/2016/5/14/chartex" xmlns:mc="http://schemas.openxmlformats.org/markup-compatibility/2006" xmlns:aink="http://schemas.microsoft.com/office/drawing/2016/ink" xmlns:am3d="http://schemas.microsoft.com/office/drawing/2017/model3d" xmlns:o="urn:schemas-microsoft-com:office:office" xmlns:r="http://schemas.openxmlformats.org/officeDocument/2006/relationships" xmlns:m="http://schemas.openxmlformats.org/officeDocument/2006/math" xmlns:v="urn:schemas-microsoft-com:vml" xmlns:wp14="http://schemas.microsoft.com/office/word/2010/wordprocessingDrawing" xmlns:wp="http://schemas.openxmlformats.org/drawingml/2006/wordprocessingDrawing" xmlns:w10="urn:schemas-microsoft-com:office:word" xmlns:w="http://schemas.openxmlformats.org/wordprocessingml/2006/main" xmlns:w14="http://schemas.microsoft.com/office/word/2010/wordml" xmlns:w15="http://schemas.microsoft.com/office/word/2012/wordml" xmlns:w16cex="http://schemas.microsoft.com/office/word/2018/wordml/cex" xmlns:w16cid="http://schemas.microsoft.com/office/word/2016/wordml/cid" xmlns:w16="http://schemas.microsoft.com/office/word/2018/wordml" xmlns:w16se="http://schemas.microsoft.com/office/word/2015/wordml/symex" xmlns:wpg="http://schemas.microsoft.com/office/word/2010/wordprocessingGroup" xmlns:wpi="http://schemas.microsoft.com/office/word/2010/wordprocessingInk" xmlns:wne="http://schemas.microsoft.com/office/word/2006/wordml" xmlns:wps="http://schemas.microsoft.com/office/word/2010/wordprocessingShape" mc:Ignorable="w14 w15 w16se w16cid w16 w16cex wp14">
   <w:p>
     <w:pPr>
       <w:pStyle w:val="Header"/>
@@ -32302,7 +32743,7 @@
 </file>
 
 <file path=word/numbering.xml><?xml version="1.0" encoding="utf-8"?>
-<w:numbering xmlns:wpc="http://schemas.microsoft.com/office/word/2010/wordprocessingCanvas" xmlns:cx="http://schemas.microsoft.com/office/drawing/2014/chartex" xmlns:cx1="http://schemas.microsoft.com/office/drawing/2015/9/8/chartex" xmlns:cx2="http://schemas.microsoft.com/office/drawing/2015/10/21/chartex" xmlns:cx3="http://schemas.microsoft.com/office/drawing/2016/5/9/chartex" xmlns:cx4="http://schemas.microsoft.com/office/drawing/2016/5/10/chartex" xmlns:cx5="http://schemas.microsoft.com/office/drawing/2016/5/11/chartex" xmlns:cx6="http://schemas.microsoft.com/office/drawing/2016/5/12/chartex" xmlns:cx7="http://schemas.microsoft.com/office/drawing/2016/5/13/chartex" xmlns:cx8="http://schemas.microsoft.com/office/drawing/2016/5/14/chartex" xmlns:mc="http://schemas.openxmlformats.org/markup-compatibility/2006" xmlns:aink="http://schemas.microsoft.com/office/drawing/2016/ink" xmlns:am3d="http://schemas.microsoft.com/office/drawing/2017/model3d" xmlns:o="urn:schemas-microsoft-com:office:office" xmlns:r="http://schemas.openxmlformats.org/officeDocument/2006/relationships" xmlns:m="http://schemas.openxmlformats.org/officeDocument/2006/math" xmlns:v="urn:schemas-microsoft-com:vml" xmlns:wp14="http://schemas.microsoft.com/office/word/2010/wordprocessingDrawing" xmlns:wp="http://schemas.openxmlformats.org/drawingml/2006/wordprocessingDrawing" xmlns:w10="urn:schemas-microsoft-com:office:word" xmlns:w="http://schemas.openxmlformats.org/wordprocessingml/2006/main" xmlns:w14="http://schemas.microsoft.com/office/word/2010/wordml" xmlns:w15="http://schemas.microsoft.com/office/word/2012/wordml" xmlns:w16cex="http://schemas.microsoft.com/office/word/2018/wordml/cex" xmlns:w16cid="http://schemas.microsoft.com/office/word/2016/wordml/cid" xmlns:w16="http://schemas.microsoft.com/office/word/2018/wordml" xmlns:w16sdtdh="http://schemas.microsoft.com/office/word/2020/wordml/sdtdatahash" xmlns:w16se="http://schemas.microsoft.com/office/word/2015/wordml/symex" xmlns:wpg="http://schemas.microsoft.com/office/word/2010/wordprocessingGroup" xmlns:wpi="http://schemas.microsoft.com/office/word/2010/wordprocessingInk" xmlns:wne="http://schemas.microsoft.com/office/word/2006/wordml" xmlns:wps="http://schemas.microsoft.com/office/word/2010/wordprocessingShape" mc:Ignorable="w14 w15 w16se w16cid w16 w16cex w16sdtdh wp14">
+<w:numbering xmlns:wpc="http://schemas.microsoft.com/office/word/2010/wordprocessingCanvas" xmlns:cx="http://schemas.microsoft.com/office/drawing/2014/chartex" xmlns:cx1="http://schemas.microsoft.com/office/drawing/2015/9/8/chartex" xmlns:cx2="http://schemas.microsoft.com/office/drawing/2015/10/21/chartex" xmlns:cx3="http://schemas.microsoft.com/office/drawing/2016/5/9/chartex" xmlns:cx4="http://schemas.microsoft.com/office/drawing/2016/5/10/chartex" xmlns:cx5="http://schemas.microsoft.com/office/drawing/2016/5/11/chartex" xmlns:cx6="http://schemas.microsoft.com/office/drawing/2016/5/12/chartex" xmlns:cx7="http://schemas.microsoft.com/office/drawing/2016/5/13/chartex" xmlns:cx8="http://schemas.microsoft.com/office/drawing/2016/5/14/chartex" xmlns:mc="http://schemas.openxmlformats.org/markup-compatibility/2006" xmlns:aink="http://schemas.microsoft.com/office/drawing/2016/ink" xmlns:am3d="http://schemas.microsoft.com/office/drawing/2017/model3d" xmlns:o="urn:schemas-microsoft-com:office:office" xmlns:r="http://schemas.openxmlformats.org/officeDocument/2006/relationships" xmlns:m="http://schemas.openxmlformats.org/officeDocument/2006/math" xmlns:v="urn:schemas-microsoft-com:vml" xmlns:wp14="http://schemas.microsoft.com/office/word/2010/wordprocessingDrawing" xmlns:wp="http://schemas.openxmlformats.org/drawingml/2006/wordprocessingDrawing" xmlns:w10="urn:schemas-microsoft-com:office:word" xmlns:w="http://schemas.openxmlformats.org/wordprocessingml/2006/main" xmlns:w14="http://schemas.microsoft.com/office/word/2010/wordml" xmlns:w15="http://schemas.microsoft.com/office/word/2012/wordml" xmlns:w16cex="http://schemas.microsoft.com/office/word/2018/wordml/cex" xmlns:w16cid="http://schemas.microsoft.com/office/word/2016/wordml/cid" xmlns:w16="http://schemas.microsoft.com/office/word/2018/wordml" xmlns:w16se="http://schemas.microsoft.com/office/word/2015/wordml/symex" xmlns:wpg="http://schemas.microsoft.com/office/word/2010/wordprocessingGroup" xmlns:wpi="http://schemas.microsoft.com/office/word/2010/wordprocessingInk" xmlns:wne="http://schemas.microsoft.com/office/word/2006/wordml" xmlns:wps="http://schemas.microsoft.com/office/word/2010/wordprocessingShape" mc:Ignorable="w14 w15 w16se w16cid w16 w16cex wp14">
   <w:abstractNum w:abstractNumId="0" w15:restartNumberingAfterBreak="0">
     <w:nsid w:val="028604C4"/>
     <w:multiLevelType w:val="multilevel"/>
@@ -35523,7 +35964,7 @@
 </file>
 
 <file path=word/styles.xml><?xml version="1.0" encoding="utf-8"?>
-<w:styles xmlns:mc="http://schemas.openxmlformats.org/markup-compatibility/2006" xmlns:r="http://schemas.openxmlformats.org/officeDocument/2006/relationships" xmlns:w="http://schemas.openxmlformats.org/wordprocessingml/2006/main" xmlns:w14="http://schemas.microsoft.com/office/word/2010/wordml" xmlns:w15="http://schemas.microsoft.com/office/word/2012/wordml" xmlns:w16cex="http://schemas.microsoft.com/office/word/2018/wordml/cex" xmlns:w16cid="http://schemas.microsoft.com/office/word/2016/wordml/cid" xmlns:w16="http://schemas.microsoft.com/office/word/2018/wordml" xmlns:w16sdtdh="http://schemas.microsoft.com/office/word/2020/wordml/sdtdatahash" xmlns:w16se="http://schemas.microsoft.com/office/word/2015/wordml/symex" mc:Ignorable="w14 w15 w16se w16cid w16 w16cex w16sdtdh">
+<w:styles xmlns:mc="http://schemas.openxmlformats.org/markup-compatibility/2006" xmlns:r="http://schemas.openxmlformats.org/officeDocument/2006/relationships" xmlns:w="http://schemas.openxmlformats.org/wordprocessingml/2006/main" xmlns:w14="http://schemas.microsoft.com/office/word/2010/wordml" xmlns:w15="http://schemas.microsoft.com/office/word/2012/wordml" xmlns:w16cex="http://schemas.microsoft.com/office/word/2018/wordml/cex" xmlns:w16cid="http://schemas.microsoft.com/office/word/2016/wordml/cid" xmlns:w16="http://schemas.microsoft.com/office/word/2018/wordml" xmlns:w16se="http://schemas.microsoft.com/office/word/2015/wordml/symex" mc:Ignorable="w14 w15 w16se w16cid w16 w16cex">
   <w:docDefaults>
     <w:rPrDefault>
       <w:rPr>

</xml_diff>